<commit_message>
Applied CV feedback. Updated docx template.
</commit_message>
<xml_diff>
--- a/custom-reference.docx
+++ b/custom-reference.docx
@@ -1,16 +1,16 @@
 
 <file path=word/document.xml><?xml version="1.0" encoding="utf-8"?>
-<w:document xmlns:w14="http://schemas.microsoft.com/office/word/2010/wordml" xmlns:wp14="http://schemas.microsoft.com/office/word/2010/wordprocessingDrawing" xmlns:w="http://schemas.openxmlformats.org/wordprocessingml/2006/main" xmlns:m="http://schemas.openxmlformats.org/officeDocument/2006/math" xmlns:r="http://schemas.openxmlformats.org/officeDocument/2006/relationships" xmlns:o="urn:schemas-microsoft-com:office:office" xmlns:v="urn:schemas-microsoft-com:vml" xmlns:w10="urn:schemas-microsoft-com:office:word" xmlns:a="http://schemas.openxmlformats.org/drawingml/2006/main" xmlns:pic="http://schemas.openxmlformats.org/drawingml/2006/picture" xmlns:wp="http://schemas.openxmlformats.org/drawingml/2006/wordprocessingDrawing" xmlns:mc="http://schemas.openxmlformats.org/markup-compatibility/2006" mc:Ignorable="w14 wp14">
+<w:document xmlns:wpc="http://schemas.microsoft.com/office/word/2010/wordprocessingCanvas" xmlns:cx="http://schemas.microsoft.com/office/drawing/2014/chartex" xmlns:cx1="http://schemas.microsoft.com/office/drawing/2015/9/8/chartex" xmlns:cx2="http://schemas.microsoft.com/office/drawing/2015/10/21/chartex" xmlns:cx3="http://schemas.microsoft.com/office/drawing/2016/5/9/chartex" xmlns:cx4="http://schemas.microsoft.com/office/drawing/2016/5/10/chartex" xmlns:cx5="http://schemas.microsoft.com/office/drawing/2016/5/11/chartex" xmlns:cx6="http://schemas.microsoft.com/office/drawing/2016/5/12/chartex" xmlns:cx7="http://schemas.microsoft.com/office/drawing/2016/5/13/chartex" xmlns:cx8="http://schemas.microsoft.com/office/drawing/2016/5/14/chartex" xmlns:mc="http://schemas.openxmlformats.org/markup-compatibility/2006" xmlns:aink="http://schemas.microsoft.com/office/drawing/2016/ink" xmlns:am3d="http://schemas.microsoft.com/office/drawing/2017/model3d" xmlns:o="urn:schemas-microsoft-com:office:office" xmlns:oel="http://schemas.microsoft.com/office/2019/extlst" xmlns:r="http://schemas.openxmlformats.org/officeDocument/2006/relationships" xmlns:m="http://schemas.openxmlformats.org/officeDocument/2006/math" xmlns:v="urn:schemas-microsoft-com:vml" xmlns:wp14="http://schemas.microsoft.com/office/word/2010/wordprocessingDrawing" xmlns:wp="http://schemas.openxmlformats.org/drawingml/2006/wordprocessingDrawing" xmlns:w10="urn:schemas-microsoft-com:office:word" xmlns:w="http://schemas.openxmlformats.org/wordprocessingml/2006/main" xmlns:w14="http://schemas.microsoft.com/office/word/2010/wordml" xmlns:w15="http://schemas.microsoft.com/office/word/2012/wordml" xmlns:w16cex="http://schemas.microsoft.com/office/word/2018/wordml/cex" xmlns:w16cid="http://schemas.microsoft.com/office/word/2016/wordml/cid" xmlns:w16="http://schemas.microsoft.com/office/word/2018/wordml" xmlns:w16du="http://schemas.microsoft.com/office/word/2023/wordml/word16du" xmlns:w16sdtdh="http://schemas.microsoft.com/office/word/2020/wordml/sdtdatahash" xmlns:w16se="http://schemas.microsoft.com/office/word/2015/wordml/symex" xmlns:wpg="http://schemas.microsoft.com/office/word/2010/wordprocessingGroup" xmlns:wpi="http://schemas.microsoft.com/office/word/2010/wordprocessingInk" xmlns:wne="http://schemas.microsoft.com/office/word/2006/wordml" xmlns:wps="http://schemas.microsoft.com/office/word/2010/wordprocessingShape" mc:Ignorable="w14 w15 w16se w16cid w16 w16cex w16sdtdh wp14">
   <w:body>
-    <w:p xmlns:wp14="http://schemas.microsoft.com/office/word/2010/wordml" wp14:textId="77777777">
-      <w:pPr>
-        <w:pStyle w:val="Title"/>
+    <w:p>
+      <w:pPr>
+        <w:pStyle w:val="FootnoteText"/>
       </w:pPr>
       <w:r>
         <w:t xml:space="preserve"> Title </w:t>
       </w:r>
     </w:p>
-    <w:p xmlns:wp14="http://schemas.microsoft.com/office/word/2010/wordml" wp14:textId="77777777">
+    <w:p>
       <w:pPr>
         <w:pStyle w:val="Subtitle"/>
       </w:pPr>
@@ -18,7 +18,7 @@
         <w:t xml:space="preserve"> Subtitle </w:t>
       </w:r>
     </w:p>
-    <w:p xmlns:wp14="http://schemas.microsoft.com/office/word/2010/wordml" wp14:textId="77777777">
+    <w:p>
       <w:pPr>
         <w:pStyle w:val="Author"/>
       </w:pPr>
@@ -26,7 +26,7 @@
         <w:t xml:space="preserve"> Author </w:t>
       </w:r>
     </w:p>
-    <w:p xmlns:wp14="http://schemas.microsoft.com/office/word/2010/wordml" wp14:textId="77777777">
+    <w:p>
       <w:pPr>
         <w:pStyle w:val="Date"/>
       </w:pPr>
@@ -34,112 +34,109 @@
         <w:t xml:space="preserve"> Date </w:t>
       </w:r>
     </w:p>
-    <w:p xmlns:wp14="http://schemas.microsoft.com/office/word/2010/wordml" wp14:textId="77777777">
-      <w:pPr>
-        <w:pStyle w:val="Compact"/>
+    <w:p>
+      <w:pPr>
         <w:pStyle w:val="Abstract"/>
       </w:pPr>
       <w:r>
-        <w:rPr/>
         <w:t xml:space="preserve"> Abstract </w:t>
       </w:r>
     </w:p>
-    <w:p xmlns:wp14="http://schemas.microsoft.com/office/word/2010/wordml" wp14:textId="77777777">
+    <w:p>
       <w:pPr>
         <w:pStyle w:val="Heading1"/>
       </w:pPr>
-      <w:bookmarkStart w:name="heading-1" w:id="21"/>
+      <w:bookmarkStart w:id="0" w:name="heading-1"/>
       <w:r>
         <w:t xml:space="preserve"> Heading 1 </w:t>
       </w:r>
-      <w:bookmarkEnd w:id="21"/>
-    </w:p>
-    <w:p xmlns:wp14="http://schemas.microsoft.com/office/word/2010/wordml" wp14:textId="77777777">
+      <w:bookmarkEnd w:id="0"/>
+    </w:p>
+    <w:p>
       <w:pPr>
         <w:pStyle w:val="Heading2"/>
       </w:pPr>
-      <w:bookmarkStart w:name="heading-2" w:id="22"/>
+      <w:bookmarkStart w:id="1" w:name="heading-2"/>
       <w:r>
         <w:t xml:space="preserve"> Heading 2 </w:t>
       </w:r>
-      <w:bookmarkEnd w:id="22"/>
-    </w:p>
-    <w:p xmlns:wp14="http://schemas.microsoft.com/office/word/2010/wordml" wp14:textId="77777777">
+      <w:bookmarkEnd w:id="1"/>
+    </w:p>
+    <w:p>
       <w:pPr>
         <w:pStyle w:val="Heading3"/>
       </w:pPr>
-      <w:bookmarkStart w:name="heading-3" w:id="23"/>
+      <w:bookmarkStart w:id="2" w:name="heading-3"/>
       <w:r>
         <w:t xml:space="preserve"> Heading 3 </w:t>
       </w:r>
-      <w:bookmarkEnd w:id="23"/>
-    </w:p>
-    <w:p xmlns:wp14="http://schemas.microsoft.com/office/word/2010/wordml" wp14:textId="77777777">
+      <w:bookmarkEnd w:id="2"/>
+    </w:p>
+    <w:p>
       <w:pPr>
         <w:pStyle w:val="Heading4"/>
       </w:pPr>
-      <w:bookmarkStart w:name="heading-4" w:id="24"/>
+      <w:bookmarkStart w:id="3" w:name="heading-4"/>
       <w:r>
         <w:t xml:space="preserve"> Heading 4 </w:t>
       </w:r>
-      <w:bookmarkEnd w:id="24"/>
-    </w:p>
-    <w:p xmlns:wp14="http://schemas.microsoft.com/office/word/2010/wordml" wp14:textId="77777777">
+      <w:bookmarkEnd w:id="3"/>
+    </w:p>
+    <w:p>
       <w:pPr>
         <w:pStyle w:val="Heading5"/>
       </w:pPr>
-      <w:bookmarkStart w:name="heading-5" w:id="25"/>
+      <w:bookmarkStart w:id="4" w:name="heading-5"/>
       <w:r>
         <w:t xml:space="preserve"> Heading 5 </w:t>
       </w:r>
-      <w:bookmarkEnd w:id="25"/>
-    </w:p>
-    <w:p xmlns:wp14="http://schemas.microsoft.com/office/word/2010/wordml" wp14:textId="77777777">
+      <w:bookmarkEnd w:id="4"/>
+    </w:p>
+    <w:p>
       <w:pPr>
         <w:pStyle w:val="Heading6"/>
       </w:pPr>
-      <w:bookmarkStart w:name="heading-6" w:id="26"/>
+      <w:bookmarkStart w:id="5" w:name="heading-6"/>
       <w:r>
         <w:t xml:space="preserve"> Heading 6 </w:t>
       </w:r>
-      <w:bookmarkEnd w:id="26"/>
-    </w:p>
-    <w:p xmlns:wp14="http://schemas.microsoft.com/office/word/2010/wordml" wp14:textId="77777777">
+      <w:bookmarkEnd w:id="5"/>
+    </w:p>
+    <w:p>
       <w:pPr>
         <w:pStyle w:val="Heading7"/>
       </w:pPr>
-      <w:bookmarkStart w:name="heading-7" w:id="27"/>
+      <w:bookmarkStart w:id="6" w:name="heading-7"/>
       <w:r>
         <w:t xml:space="preserve"> Heading 7 </w:t>
       </w:r>
-      <w:bookmarkEnd w:id="27"/>
-    </w:p>
-    <w:p xmlns:wp14="http://schemas.microsoft.com/office/word/2010/wordml" wp14:textId="77777777">
+      <w:bookmarkEnd w:id="6"/>
+    </w:p>
+    <w:p>
       <w:pPr>
         <w:pStyle w:val="Heading8"/>
       </w:pPr>
-      <w:bookmarkStart w:name="heading-8" w:id="28"/>
+      <w:bookmarkStart w:id="7" w:name="heading-8"/>
       <w:r>
         <w:t xml:space="preserve"> Heading 8 </w:t>
       </w:r>
-      <w:bookmarkEnd w:id="28"/>
-    </w:p>
-    <w:p xmlns:wp14="http://schemas.microsoft.com/office/word/2010/wordml" wp14:textId="77777777">
+      <w:bookmarkEnd w:id="7"/>
+    </w:p>
+    <w:p>
       <w:pPr>
         <w:pStyle w:val="Heading9"/>
       </w:pPr>
-      <w:bookmarkStart w:name="heading-9" w:id="29"/>
+      <w:bookmarkStart w:id="8" w:name="heading-9"/>
       <w:r>
         <w:t xml:space="preserve"> Heading 9 </w:t>
       </w:r>
-      <w:bookmarkEnd w:id="29"/>
-    </w:p>
-    <w:p xmlns:wp14="http://schemas.microsoft.com/office/word/2010/wordml" wp14:textId="77777777">
+      <w:bookmarkEnd w:id="8"/>
+    </w:p>
+    <w:p>
       <w:pPr>
         <w:pStyle w:val="FirstParagraph"/>
       </w:pPr>
       <w:r>
-        <w:rPr/>
         <w:t xml:space="preserve"> First Paragraph. </w:t>
       </w:r>
     </w:p>
@@ -148,33 +145,7 @@
         <w:pStyle w:val="BodyText"/>
       </w:pPr>
       <w:r>
-        <w:rPr>
-          <w:rStyle w:val="Strong"/>
-        </w:rPr>
-        <w:t>Strong</w:t>
-      </w:r>
-    </w:p>
-    <w:p xmlns:wp14="http://schemas.microsoft.com/office/word/2010/wordml" wp14:textId="77777777" wp14:noSpellErr="1">
-      <w:pPr>
-        <w:pStyle w:val="BodyText"/>
-      </w:pPr>
-      <w:r>
-        <w:rPr/>
-        <w:t xml:space="preserve"> </w:t>
-      </w:r>
-      <w:r>
-        <w:rPr>
-          <w:rStyle w:val="BodyTextChar"/>
-        </w:rPr>
-        <w:t xml:space="preserve">Body Text.</w:t>
-      </w:r>
-      <w:r>
-        <w:rPr/>
-        <w:t xml:space="preserve"> Body Text Char. </w:t>
-      </w:r>
-      <w:r>
-        <w:rPr/>
-        <w:t xml:space="preserve">   </w:t>
+        <w:t xml:space="preserve"> Body Text. Body Text Char.    </w:t>
       </w:r>
       <w:r>
         <w:rPr>
@@ -183,14 +154,9 @@
         <w:t xml:space="preserve"> Verbatim Char </w:t>
       </w:r>
       <w:r>
-        <w:rPr/>
-        <w:t xml:space="preserve"> . </w:t>
-      </w:r>
-      <w:r>
-        <w:rPr/>
-        <w:t xml:space="preserve">   </w:t>
-      </w:r>
-      <w:hyperlink r:id="R0b57a370267142ad">
+        <w:t xml:space="preserve"> .    </w:t>
+      </w:r>
+      <w:hyperlink r:id="rId7">
         <w:r>
           <w:rPr>
             <w:rStyle w:val="Hyperlink"/>
@@ -199,34 +165,24 @@
         </w:r>
       </w:hyperlink>
       <w:r>
-        <w:rPr/>
-        <w:t xml:space="preserve"> . </w:t>
-      </w:r>
-      <w:r>
-        <w:rPr/>
-        <w:t xml:space="preserve">   </w:t>
-      </w:r>
-      <w:r>
-        <w:rPr/>
-        <w:t xml:space="preserve"> Footnote. </w:t>
+        <w:t xml:space="preserve"> .     Footnote. </w:t>
       </w:r>
       <w:r>
         <w:rPr>
           <w:rStyle w:val="FootnoteReference"/>
         </w:rPr>
-        <w:footnoteReference w:id="31"/>
-      </w:r>
-    </w:p>
-    <w:p xmlns:wp14="http://schemas.microsoft.com/office/word/2010/wordml" wp14:textId="77777777">
+        <w:footnoteReference w:id="1"/>
+      </w:r>
+    </w:p>
+    <w:p>
       <w:pPr>
         <w:pStyle w:val="BlockText"/>
       </w:pPr>
       <w:r>
-        <w:rPr/>
         <w:t xml:space="preserve"> Block Text. </w:t>
       </w:r>
     </w:p>
-    <w:p xmlns:wp14="http://schemas.microsoft.com/office/word/2010/wordml" wp14:textId="77777777">
+    <w:p>
       <w:pPr>
         <w:pStyle w:val="TableCaption"/>
       </w:pPr>
@@ -238,91 +194,74 @@
       <w:tblPr>
         <w:tblStyle w:val="Table"/>
         <w:tblW w:w="0" w:type="pct"/>
-        <w:tblLook w:firstRow="1"/>
+        <w:tblLook w:val="07E0" w:firstRow="1" w:lastRow="1" w:firstColumn="1" w:lastColumn="1" w:noHBand="1" w:noVBand="1"/>
         <w:tblCaption w:val="Table caption."/>
       </w:tblPr>
-      <w:tblGrid/>
-      <w:tr xmlns:wp14="http://schemas.microsoft.com/office/word/2010/wordml" wp14:textId="77777777">
+      <w:tblGrid>
+        <w:gridCol w:w="738"/>
+        <w:gridCol w:w="738"/>
+      </w:tblGrid>
+      <w:tr>
         <w:trPr>
-          <w:cnfStyle w:firstRow="1"/>
+          <w:cnfStyle w:val="100000000000" w:firstRow="1" w:lastRow="0" w:firstColumn="0" w:lastColumn="0" w:oddVBand="0" w:evenVBand="0" w:oddHBand="0" w:evenHBand="0" w:firstRowFirstColumn="0" w:firstRowLastColumn="0" w:lastRowFirstColumn="0" w:lastRowLastColumn="0"/>
         </w:trPr>
         <w:tc>
           <w:tcPr>
-            <w:cnfStyle w:val="000000000000" w:firstRow="0" w:lastRow="0" w:firstColumn="0" w:lastColumn="0" w:oddVBand="0" w:evenVBand="0" w:oddHBand="0" w:evenHBand="0" w:firstRowFirstColumn="0" w:firstRowLastColumn="0" w:lastRowFirstColumn="0" w:lastRowLastColumn="0"/>
-            <w:tcBorders>
-              <w:bottom w:val="single"/>
-            </w:tcBorders>
-            <w:tcMar/>
-            <w:vAlign w:val="bottom"/>
+            <w:tcW w:w="0" w:type="auto"/>
           </w:tcPr>
-          <w:p wp14:textId="77777777">
+          <w:p>
             <w:pPr>
               <w:pStyle w:val="Compact"/>
-              <w:jc w:val="left"/>
             </w:pPr>
             <w:r>
-              <w:rPr/>
               <w:t xml:space="preserve"> Table </w:t>
             </w:r>
           </w:p>
         </w:tc>
         <w:tc>
           <w:tcPr>
-            <w:cnfStyle w:val="000000000000" w:firstRow="0" w:lastRow="0" w:firstColumn="0" w:lastColumn="0" w:oddVBand="0" w:evenVBand="0" w:oddHBand="0" w:evenHBand="0" w:firstRowFirstColumn="0" w:firstRowLastColumn="0" w:lastRowFirstColumn="0" w:lastRowLastColumn="0"/>
-            <w:tcBorders>
-              <w:bottom w:val="single"/>
-            </w:tcBorders>
-            <w:tcMar/>
-            <w:vAlign w:val="bottom"/>
+            <w:tcW w:w="0" w:type="auto"/>
           </w:tcPr>
-          <w:p wp14:textId="77777777">
+          <w:p>
             <w:pPr>
               <w:pStyle w:val="Compact"/>
-              <w:jc w:val="left"/>
             </w:pPr>
             <w:r>
-              <w:rPr/>
               <w:t xml:space="preserve"> Table </w:t>
             </w:r>
           </w:p>
         </w:tc>
       </w:tr>
-      <w:tr xmlns:wp14="http://schemas.microsoft.com/office/word/2010/wordml" wp14:textId="77777777">
+      <w:tr>
         <w:tc>
           <w:tcPr>
-            <w:cnfStyle w:val="000000000000" w:firstRow="0" w:lastRow="0" w:firstColumn="0" w:lastColumn="0" w:oddVBand="0" w:evenVBand="0" w:oddHBand="0" w:evenHBand="0" w:firstRowFirstColumn="0" w:firstRowLastColumn="0" w:lastRowFirstColumn="0" w:lastRowLastColumn="0"/>
-            <w:tcMar/>
+            <w:tcW w:w="0" w:type="auto"/>
           </w:tcPr>
-          <w:p wp14:textId="77777777">
+          <w:p>
             <w:pPr>
               <w:pStyle w:val="Compact"/>
-              <w:jc w:val="left"/>
             </w:pPr>
             <w:r>
-              <w:rPr/>
               <w:t xml:space="preserve"> 1 </w:t>
             </w:r>
           </w:p>
         </w:tc>
         <w:tc>
           <w:tcPr>
-            <w:cnfStyle w:val="000000000000" w:firstRow="0" w:lastRow="0" w:firstColumn="0" w:lastColumn="0" w:oddVBand="0" w:evenVBand="0" w:oddHBand="0" w:evenHBand="0" w:firstRowFirstColumn="0" w:firstRowLastColumn="0" w:lastRowFirstColumn="0" w:lastRowLastColumn="0"/>
-            <w:tcMar/>
+            <w:tcW w:w="0" w:type="auto"/>
           </w:tcPr>
-          <w:p wp14:textId="77777777">
+          <w:p>
             <w:pPr>
               <w:pStyle w:val="Compact"/>
-              <w:jc w:val="left"/>
             </w:pPr>
             <w:r>
-              <w:rPr/>
               <w:t xml:space="preserve"> 2 </w:t>
             </w:r>
           </w:p>
         </w:tc>
       </w:tr>
     </w:tbl>
-    <w:p xmlns:wp14="http://schemas.microsoft.com/office/word/2010/wordml" wp14:textId="77777777">
+    <w:p>
       <w:pPr>
         <w:pStyle w:val="ImageCaption"/>
       </w:pPr>
@@ -330,7 +269,7 @@
         <w:t xml:space="preserve"> Image Caption </w:t>
       </w:r>
     </w:p>
-    <w:p xmlns:wp14="http://schemas.microsoft.com/office/word/2010/wordml" wp14:textId="77777777">
+    <w:p>
       <w:pPr>
         <w:pStyle w:val="DefinitionTerm"/>
       </w:pPr>
@@ -338,7 +277,7 @@
         <w:t xml:space="preserve"> DefinitionTerm </w:t>
       </w:r>
     </w:p>
-    <w:p xmlns:wp14="http://schemas.microsoft.com/office/word/2010/wordml" wp14:textId="77777777">
+    <w:p>
       <w:pPr>
         <w:pStyle w:val="Definition"/>
       </w:pPr>
@@ -346,7 +285,7 @@
         <w:t xml:space="preserve"> Definition </w:t>
       </w:r>
     </w:p>
-    <w:p xmlns:wp14="http://schemas.microsoft.com/office/word/2010/wordml" wp14:textId="77777777">
+    <w:p>
       <w:pPr>
         <w:pStyle w:val="DefinitionTerm"/>
       </w:pPr>
@@ -354,7 +293,7 @@
         <w:t xml:space="preserve"> DefinitionTerm </w:t>
       </w:r>
     </w:p>
-    <w:p xmlns:wp14="http://schemas.microsoft.com/office/word/2010/wordml" wp14:textId="77777777">
+    <w:p>
       <w:pPr>
         <w:pStyle w:val="Definition"/>
       </w:pPr>
@@ -363,32 +302,57 @@
       </w:r>
     </w:p>
     <w:sectPr>
-      <w:pgMar w:top="1440" w:right="1440" w:bottom="1440" w:left="1440"/>
-      <w:pgSz w:w="12240" w:h="15840" w:orient="portrait"/>
-      <w:cols w:num="1"/>
+      <w:pgSz w:w="12240" w:h="15840"/>
+      <w:pgMar w:top="1440" w:right="1440" w:bottom="1440" w:left="1440" w:header="720" w:footer="720" w:gutter="0"/>
+      <w:cols w:space="720"/>
     </w:sectPr>
   </w:body>
 </w:document>
 </file>
 
+<file path=word/endnotes.xml><?xml version="1.0" encoding="utf-8"?>
+<w:endnotes xmlns:wpc="http://schemas.microsoft.com/office/word/2010/wordprocessingCanvas" xmlns:cx="http://schemas.microsoft.com/office/drawing/2014/chartex" xmlns:cx1="http://schemas.microsoft.com/office/drawing/2015/9/8/chartex" xmlns:cx2="http://schemas.microsoft.com/office/drawing/2015/10/21/chartex" xmlns:cx3="http://schemas.microsoft.com/office/drawing/2016/5/9/chartex" xmlns:cx4="http://schemas.microsoft.com/office/drawing/2016/5/10/chartex" xmlns:cx5="http://schemas.microsoft.com/office/drawing/2016/5/11/chartex" xmlns:cx6="http://schemas.microsoft.com/office/drawing/2016/5/12/chartex" xmlns:cx7="http://schemas.microsoft.com/office/drawing/2016/5/13/chartex" xmlns:cx8="http://schemas.microsoft.com/office/drawing/2016/5/14/chartex" xmlns:mc="http://schemas.openxmlformats.org/markup-compatibility/2006" xmlns:aink="http://schemas.microsoft.com/office/drawing/2016/ink" xmlns:am3d="http://schemas.microsoft.com/office/drawing/2017/model3d" xmlns:o="urn:schemas-microsoft-com:office:office" xmlns:oel="http://schemas.microsoft.com/office/2019/extlst" xmlns:r="http://schemas.openxmlformats.org/officeDocument/2006/relationships" xmlns:m="http://schemas.openxmlformats.org/officeDocument/2006/math" xmlns:v="urn:schemas-microsoft-com:vml" xmlns:wp14="http://schemas.microsoft.com/office/word/2010/wordprocessingDrawing" xmlns:wp="http://schemas.openxmlformats.org/drawingml/2006/wordprocessingDrawing" xmlns:w10="urn:schemas-microsoft-com:office:word" xmlns:w="http://schemas.openxmlformats.org/wordprocessingml/2006/main" xmlns:w14="http://schemas.microsoft.com/office/word/2010/wordml" xmlns:w15="http://schemas.microsoft.com/office/word/2012/wordml" xmlns:w16cex="http://schemas.microsoft.com/office/word/2018/wordml/cex" xmlns:w16cid="http://schemas.microsoft.com/office/word/2016/wordml/cid" xmlns:w16="http://schemas.microsoft.com/office/word/2018/wordml" xmlns:w16du="http://schemas.microsoft.com/office/word/2023/wordml/word16du" xmlns:w16sdtdh="http://schemas.microsoft.com/office/word/2020/wordml/sdtdatahash" xmlns:w16se="http://schemas.microsoft.com/office/word/2015/wordml/symex" xmlns:wpg="http://schemas.microsoft.com/office/word/2010/wordprocessingGroup" xmlns:wpi="http://schemas.microsoft.com/office/word/2010/wordprocessingInk" xmlns:wne="http://schemas.microsoft.com/office/word/2006/wordml" xmlns:wps="http://schemas.microsoft.com/office/word/2010/wordprocessingShape" mc:Ignorable="w14 w15 w16se w16cid w16 w16cex w16sdtdh wp14">
+  <w:endnote w:type="separator" w:id="-1">
+    <w:p>
+      <w:pPr>
+        <w:spacing w:after="0"/>
+      </w:pPr>
+      <w:r>
+        <w:separator/>
+      </w:r>
+    </w:p>
+  </w:endnote>
+  <w:endnote w:type="continuationSeparator" w:id="0">
+    <w:p>
+      <w:pPr>
+        <w:spacing w:after="0"/>
+      </w:pPr>
+      <w:r>
+        <w:continuationSeparator/>
+      </w:r>
+    </w:p>
+  </w:endnote>
+</w:endnotes>
+</file>
+
 <file path=word/footnotes.xml><?xml version="1.0" encoding="utf-8"?>
-<w:footnotes xmlns:w14="http://schemas.microsoft.com/office/word/2010/wordml" xmlns:wp14="http://schemas.microsoft.com/office/word/2010/wordprocessingDrawing" xmlns:w="http://schemas.openxmlformats.org/wordprocessingml/2006/main" xmlns:m="http://schemas.openxmlformats.org/officeDocument/2006/math" xmlns:r="http://schemas.openxmlformats.org/officeDocument/2006/relationships" xmlns:o="urn:schemas-microsoft-com:office:office" xmlns:v="urn:schemas-microsoft-com:vml" xmlns:w10="urn:schemas-microsoft-com:office:word" xmlns:a="http://schemas.openxmlformats.org/drawingml/2006/main" xmlns:pic="http://schemas.openxmlformats.org/drawingml/2006/picture" xmlns:wp="http://schemas.openxmlformats.org/drawingml/2006/wordprocessingDrawing" xmlns:mc="http://schemas.openxmlformats.org/markup-compatibility/2006" mc:Ignorable="w14 wp14">
+<w:footnotes xmlns:wpc="http://schemas.microsoft.com/office/word/2010/wordprocessingCanvas" xmlns:cx="http://schemas.microsoft.com/office/drawing/2014/chartex" xmlns:cx1="http://schemas.microsoft.com/office/drawing/2015/9/8/chartex" xmlns:cx2="http://schemas.microsoft.com/office/drawing/2015/10/21/chartex" xmlns:cx3="http://schemas.microsoft.com/office/drawing/2016/5/9/chartex" xmlns:cx4="http://schemas.microsoft.com/office/drawing/2016/5/10/chartex" xmlns:cx5="http://schemas.microsoft.com/office/drawing/2016/5/11/chartex" xmlns:cx6="http://schemas.microsoft.com/office/drawing/2016/5/12/chartex" xmlns:cx7="http://schemas.microsoft.com/office/drawing/2016/5/13/chartex" xmlns:cx8="http://schemas.microsoft.com/office/drawing/2016/5/14/chartex" xmlns:mc="http://schemas.openxmlformats.org/markup-compatibility/2006" xmlns:aink="http://schemas.microsoft.com/office/drawing/2016/ink" xmlns:am3d="http://schemas.microsoft.com/office/drawing/2017/model3d" xmlns:o="urn:schemas-microsoft-com:office:office" xmlns:oel="http://schemas.microsoft.com/office/2019/extlst" xmlns:r="http://schemas.openxmlformats.org/officeDocument/2006/relationships" xmlns:m="http://schemas.openxmlformats.org/officeDocument/2006/math" xmlns:v="urn:schemas-microsoft-com:vml" xmlns:wp14="http://schemas.microsoft.com/office/word/2010/wordprocessingDrawing" xmlns:wp="http://schemas.openxmlformats.org/drawingml/2006/wordprocessingDrawing" xmlns:w10="urn:schemas-microsoft-com:office:word" xmlns:w="http://schemas.openxmlformats.org/wordprocessingml/2006/main" xmlns:w14="http://schemas.microsoft.com/office/word/2010/wordml" xmlns:w15="http://schemas.microsoft.com/office/word/2012/wordml" xmlns:w16cex="http://schemas.microsoft.com/office/word/2018/wordml/cex" xmlns:w16cid="http://schemas.microsoft.com/office/word/2016/wordml/cid" xmlns:w16="http://schemas.microsoft.com/office/word/2018/wordml" xmlns:w16du="http://schemas.microsoft.com/office/word/2023/wordml/word16du" xmlns:w16sdtdh="http://schemas.microsoft.com/office/word/2020/wordml/sdtdatahash" xmlns:w16se="http://schemas.microsoft.com/office/word/2015/wordml/symex" xmlns:wpg="http://schemas.microsoft.com/office/word/2010/wordprocessingGroup" xmlns:wpi="http://schemas.microsoft.com/office/word/2010/wordprocessingInk" xmlns:wne="http://schemas.microsoft.com/office/word/2006/wordml" xmlns:wps="http://schemas.microsoft.com/office/word/2010/wordprocessingShape" mc:Ignorable="w14 w15 w16se w16cid w16 w16cex w16sdtdh wp14">
+  <w:footnote w:type="separator" w:id="-1">
+    <w:p>
+      <w:r>
+        <w:separator/>
+      </w:r>
+    </w:p>
+  </w:footnote>
   <w:footnote w:type="continuationSeparator" w:id="0">
-    <w:p xmlns:wp14="http://schemas.microsoft.com/office/word/2010/wordml" wp14:textId="77777777">
+    <w:p>
       <w:r>
         <w:continuationSeparator/>
       </w:r>
     </w:p>
   </w:footnote>
-  <w:footnote w:type="separator" w:id="-1">
-    <w:p xmlns:wp14="http://schemas.microsoft.com/office/word/2010/wordml" wp14:textId="77777777">
-      <w:r>
-        <w:separator/>
-      </w:r>
-    </w:p>
-  </w:footnote>
-  <w:footnote w:id="31">
-    <w:p xmlns:wp14="http://schemas.microsoft.com/office/word/2010/wordml" wp14:textId="77777777">
+  <w:footnote w:id="1">
+    <w:p>
       <w:pPr>
         <w:pStyle w:val="FootnoteText"/>
       </w:pPr>
@@ -399,10 +363,7 @@
         <w:footnoteRef/>
       </w:r>
       <w:r>
-        <w:t xml:space="preserve"> </w:t>
-      </w:r>
-      <w:r>
-        <w:t xml:space="preserve">Footnote Text.</w:t>
+        <w:t xml:space="preserve"> Footnote Text.</w:t>
       </w:r>
     </w:p>
   </w:footnote>
@@ -410,10 +371,11 @@
 </file>
 
 <file path=word/numbering.xml><?xml version="1.0" encoding="utf-8"?>
-<w:numbering xmlns:w="http://schemas.openxmlformats.org/wordprocessingml/2006/main">
-  <w:abstractNum w:abstractNumId="990">
-    <w:nsid w:val="170cd2de"/>
+<w:numbering xmlns:wpc="http://schemas.microsoft.com/office/word/2010/wordprocessingCanvas" xmlns:cx="http://schemas.microsoft.com/office/drawing/2014/chartex" xmlns:cx1="http://schemas.microsoft.com/office/drawing/2015/9/8/chartex" xmlns:cx2="http://schemas.microsoft.com/office/drawing/2015/10/21/chartex" xmlns:cx3="http://schemas.microsoft.com/office/drawing/2016/5/9/chartex" xmlns:cx4="http://schemas.microsoft.com/office/drawing/2016/5/10/chartex" xmlns:cx5="http://schemas.microsoft.com/office/drawing/2016/5/11/chartex" xmlns:cx6="http://schemas.microsoft.com/office/drawing/2016/5/12/chartex" xmlns:cx7="http://schemas.microsoft.com/office/drawing/2016/5/13/chartex" xmlns:cx8="http://schemas.microsoft.com/office/drawing/2016/5/14/chartex" xmlns:mc="http://schemas.openxmlformats.org/markup-compatibility/2006" xmlns:aink="http://schemas.microsoft.com/office/drawing/2016/ink" xmlns:am3d="http://schemas.microsoft.com/office/drawing/2017/model3d" xmlns:o="urn:schemas-microsoft-com:office:office" xmlns:oel="http://schemas.microsoft.com/office/2019/extlst" xmlns:r="http://schemas.openxmlformats.org/officeDocument/2006/relationships" xmlns:m="http://schemas.openxmlformats.org/officeDocument/2006/math" xmlns:v="urn:schemas-microsoft-com:vml" xmlns:wp14="http://schemas.microsoft.com/office/word/2010/wordprocessingDrawing" xmlns:wp="http://schemas.openxmlformats.org/drawingml/2006/wordprocessingDrawing" xmlns:w10="urn:schemas-microsoft-com:office:word" xmlns:w="http://schemas.openxmlformats.org/wordprocessingml/2006/main" xmlns:w14="http://schemas.microsoft.com/office/word/2010/wordml" xmlns:w15="http://schemas.microsoft.com/office/word/2012/wordml" xmlns:w16cex="http://schemas.microsoft.com/office/word/2018/wordml/cex" xmlns:w16cid="http://schemas.microsoft.com/office/word/2016/wordml/cid" xmlns:w16="http://schemas.microsoft.com/office/word/2018/wordml" xmlns:w16du="http://schemas.microsoft.com/office/word/2023/wordml/word16du" xmlns:w16sdtdh="http://schemas.microsoft.com/office/word/2020/wordml/sdtdatahash" xmlns:w16se="http://schemas.microsoft.com/office/word/2015/wordml/symex" xmlns:wpg="http://schemas.microsoft.com/office/word/2010/wordprocessingGroup" xmlns:wpi="http://schemas.microsoft.com/office/word/2010/wordprocessingInk" xmlns:wne="http://schemas.microsoft.com/office/word/2006/wordml" xmlns:wps="http://schemas.microsoft.com/office/word/2010/wordprocessingShape" mc:Ignorable="w14 w15 w16se w16cid w16 w16cex w16sdtdh wp14">
+  <w:abstractNum w:abstractNumId="0" w15:restartNumberingAfterBreak="0">
+    <w:nsid w:val="170CD2DE"/>
     <w:multiLevelType w:val="multilevel"/>
+    <w:tmpl w:val="D32A8F1A"/>
     <w:lvl w:ilvl="0">
       <w:numFmt w:val="bullet"/>
       <w:lvlText w:val=" "/>
@@ -514,18 +476,18 @@
       </w:pPr>
     </w:lvl>
   </w:abstractNum>
-  <w:num w:numId="1000">
-    <w:abstractNumId w:val="990"/>
+  <w:num w:numId="1" w16cid:durableId="1526600756">
+    <w:abstractNumId w:val="0"/>
   </w:num>
 </w:numbering>
 </file>
 
 <file path=word/styles.xml><?xml version="1.0" encoding="utf-8"?>
-<w:styles xmlns:w14="http://schemas.microsoft.com/office/word/2010/wordml" xmlns:wp14="http://schemas.microsoft.com/office/word/2010/wordprocessingDrawing" xmlns:r="http://schemas.openxmlformats.org/officeDocument/2006/relationships" xmlns:w="http://schemas.openxmlformats.org/wordprocessingml/2006/main" xmlns:mc="http://schemas.openxmlformats.org/markup-compatibility/2006" mc:Ignorable="w14 wp14">
+<w:styles xmlns:mc="http://schemas.openxmlformats.org/markup-compatibility/2006" xmlns:r="http://schemas.openxmlformats.org/officeDocument/2006/relationships" xmlns:w="http://schemas.openxmlformats.org/wordprocessingml/2006/main" xmlns:w14="http://schemas.microsoft.com/office/word/2010/wordml" xmlns:w15="http://schemas.microsoft.com/office/word/2012/wordml" xmlns:w16cex="http://schemas.microsoft.com/office/word/2018/wordml/cex" xmlns:w16cid="http://schemas.microsoft.com/office/word/2016/wordml/cid" xmlns:w16="http://schemas.microsoft.com/office/word/2018/wordml" xmlns:w16sdtdh="http://schemas.microsoft.com/office/word/2020/wordml/sdtdatahash" xmlns:w16se="http://schemas.microsoft.com/office/word/2015/wordml/symex" mc:Ignorable="w14 w15 w16se w16cid w16 w16cex w16sdtdh">
   <w:docDefaults>
     <w:rPrDefault>
       <w:rPr>
-        <w:rFonts w:asciiTheme="minorHAnsi" w:hAnsiTheme="minorHAnsi" w:eastAsiaTheme="minorHAnsi" w:cstheme="minorBidi"/>
+        <w:rFonts w:asciiTheme="minorHAnsi" w:eastAsiaTheme="minorHAnsi" w:hAnsiTheme="minorHAnsi" w:cstheme="minorBidi"/>
         <w:sz w:val="24"/>
         <w:szCs w:val="24"/>
         <w:lang w:val="en-US" w:eastAsia="en-US" w:bidi="ar-SA"/>
@@ -537,40 +499,573 @@
       </w:pPr>
     </w:pPrDefault>
   </w:docDefaults>
-  <w:latentStyles w:defLockedState="0" w:defUIPriority="0" w:defSemiHidden="0" w:defUnhideWhenUsed="0" w:defQFormat="0" w:count="276"/>
-  <w:style w:type="paragraph" w:styleId="Normal" w:default="1">
+  <w:latentStyles w:defLockedState="0" w:defUIPriority="0" w:defSemiHidden="0" w:defUnhideWhenUsed="0" w:defQFormat="0" w:count="376">
+    <w:lsdException w:name="heading 5" w:semiHidden="1" w:unhideWhenUsed="1"/>
+    <w:lsdException w:name="index 2" w:semiHidden="1" w:unhideWhenUsed="1"/>
+    <w:lsdException w:name="index 3" w:semiHidden="1" w:unhideWhenUsed="1"/>
+    <w:lsdException w:name="index 4" w:semiHidden="1" w:unhideWhenUsed="1"/>
+    <w:lsdException w:name="index 5" w:semiHidden="1" w:unhideWhenUsed="1"/>
+    <w:lsdException w:name="index 6" w:semiHidden="1" w:unhideWhenUsed="1"/>
+    <w:lsdException w:name="index 7" w:semiHidden="1" w:unhideWhenUsed="1"/>
+    <w:lsdException w:name="index 8" w:semiHidden="1" w:unhideWhenUsed="1"/>
+    <w:lsdException w:name="index 9" w:semiHidden="1" w:unhideWhenUsed="1"/>
+    <w:lsdException w:name="toc 1" w:semiHidden="1" w:unhideWhenUsed="1"/>
+    <w:lsdException w:name="toc 2" w:semiHidden="1" w:unhideWhenUsed="1"/>
+    <w:lsdException w:name="toc 3" w:semiHidden="1" w:unhideWhenUsed="1"/>
+    <w:lsdException w:name="toc 4" w:semiHidden="1" w:unhideWhenUsed="1"/>
+    <w:lsdException w:name="toc 5" w:semiHidden="1" w:unhideWhenUsed="1"/>
+    <w:lsdException w:name="toc 6" w:semiHidden="1" w:unhideWhenUsed="1"/>
+    <w:lsdException w:name="toc 7" w:semiHidden="1" w:unhideWhenUsed="1"/>
+    <w:lsdException w:name="toc 8" w:semiHidden="1" w:unhideWhenUsed="1"/>
+    <w:lsdException w:name="toc 9" w:semiHidden="1" w:unhideWhenUsed="1"/>
+    <w:lsdException w:name="Normal Indent" w:semiHidden="1" w:unhideWhenUsed="1"/>
+    <w:lsdException w:name="footnote text" w:semiHidden="1" w:unhideWhenUsed="1"/>
+    <w:lsdException w:name="annotation text" w:semiHidden="1" w:unhideWhenUsed="1"/>
+    <w:lsdException w:name="header" w:semiHidden="1" w:unhideWhenUsed="1"/>
+    <w:lsdException w:name="footer" w:semiHidden="1" w:unhideWhenUsed="1"/>
+    <w:lsdException w:name="index heading" w:semiHidden="1" w:unhideWhenUsed="1"/>
+    <w:lsdException w:name="caption" w:semiHidden="1" w:unhideWhenUsed="1"/>
+    <w:lsdException w:name="table of figures" w:semiHidden="1" w:unhideWhenUsed="1"/>
+    <w:lsdException w:name="envelope address" w:semiHidden="1" w:unhideWhenUsed="1"/>
+    <w:lsdException w:name="envelope return" w:semiHidden="1" w:unhideWhenUsed="1"/>
+    <w:lsdException w:name="footnote reference" w:semiHidden="1" w:unhideWhenUsed="1"/>
+    <w:lsdException w:name="annotation reference" w:semiHidden="1" w:unhideWhenUsed="1"/>
+    <w:lsdException w:name="line number" w:semiHidden="1" w:unhideWhenUsed="1"/>
+    <w:lsdException w:name="page number" w:semiHidden="1" w:unhideWhenUsed="1"/>
+    <w:lsdException w:name="endnote reference" w:semiHidden="1" w:unhideWhenUsed="1"/>
+    <w:lsdException w:name="endnote text" w:semiHidden="1" w:unhideWhenUsed="1"/>
+    <w:lsdException w:name="table of authorities" w:semiHidden="1" w:unhideWhenUsed="1"/>
+    <w:lsdException w:name="macro" w:semiHidden="1" w:unhideWhenUsed="1"/>
+    <w:lsdException w:name="toa heading" w:semiHidden="1" w:unhideWhenUsed="1"/>
+    <w:lsdException w:name="List" w:semiHidden="1" w:unhideWhenUsed="1"/>
+    <w:lsdException w:name="List Bullet" w:semiHidden="1" w:unhideWhenUsed="1"/>
+    <w:lsdException w:name="List Number" w:semiHidden="1" w:unhideWhenUsed="1"/>
+    <w:lsdException w:name="List 2" w:semiHidden="1" w:unhideWhenUsed="1"/>
+    <w:lsdException w:name="List 3" w:semiHidden="1" w:unhideWhenUsed="1"/>
+    <w:lsdException w:name="List 4" w:semiHidden="1" w:unhideWhenUsed="1"/>
+    <w:lsdException w:name="List Bullet 2" w:semiHidden="1" w:unhideWhenUsed="1"/>
+    <w:lsdException w:name="List Bullet 3" w:semiHidden="1" w:unhideWhenUsed="1"/>
+    <w:lsdException w:name="List Number 2" w:semiHidden="1" w:unhideWhenUsed="1"/>
+    <w:lsdException w:name="List Number 3" w:semiHidden="1" w:unhideWhenUsed="1"/>
+    <w:lsdException w:name="List Number 4" w:semiHidden="1" w:unhideWhenUsed="1"/>
+    <w:lsdException w:name="List Number 5" w:semiHidden="1" w:unhideWhenUsed="1"/>
+    <w:lsdException w:name="Closing" w:semiHidden="1" w:unhideWhenUsed="1"/>
+    <w:lsdException w:name="Signature" w:semiHidden="1" w:unhideWhenUsed="1"/>
+    <w:lsdException w:name="Default Paragraph Font" w:semiHidden="1" w:unhideWhenUsed="1"/>
+    <w:lsdException w:name="Body Text" w:semiHidden="1" w:unhideWhenUsed="1"/>
+    <w:lsdException w:name="Body Text Indent" w:semiHidden="1" w:unhideWhenUsed="1"/>
+    <w:lsdException w:name="List Continue" w:semiHidden="1" w:unhideWhenUsed="1"/>
+    <w:lsdException w:name="List Continue 2" w:semiHidden="1" w:unhideWhenUsed="1"/>
+    <w:lsdException w:name="List Continue 3" w:semiHidden="1" w:unhideWhenUsed="1"/>
+    <w:lsdException w:name="List Continue 4" w:semiHidden="1" w:unhideWhenUsed="1"/>
+    <w:lsdException w:name="List Continue 5" w:semiHidden="1" w:unhideWhenUsed="1"/>
+    <w:lsdException w:name="Message Header" w:semiHidden="1" w:unhideWhenUsed="1"/>
+    <w:lsdException w:name="Salutation" w:semiHidden="1" w:unhideWhenUsed="1"/>
+    <w:lsdException w:name="Date" w:semiHidden="1" w:unhideWhenUsed="1"/>
+    <w:lsdException w:name="Body Text First Indent" w:semiHidden="1" w:unhideWhenUsed="1"/>
+    <w:lsdException w:name="Body Text Indent 2" w:semiHidden="1" w:unhideWhenUsed="1"/>
+    <w:lsdException w:name="Body Text Indent 3" w:semiHidden="1" w:unhideWhenUsed="1"/>
+    <w:lsdException w:name="Block Text" w:semiHidden="1" w:unhideWhenUsed="1"/>
+    <w:lsdException w:name="Hyperlink" w:semiHidden="1" w:unhideWhenUsed="1"/>
+    <w:lsdException w:name="FollowedHyperlink" w:semiHidden="1" w:unhideWhenUsed="1"/>
+    <w:lsdException w:name="Document Map" w:semiHidden="1" w:unhideWhenUsed="1"/>
+    <w:lsdException w:name="Plain Text" w:semiHidden="1" w:unhideWhenUsed="1"/>
+    <w:lsdException w:name="E-mail Signature" w:semiHidden="1" w:unhideWhenUsed="1"/>
+    <w:lsdException w:name="HTML Top of Form" w:semiHidden="1" w:unhideWhenUsed="1"/>
+    <w:lsdException w:name="HTML Bottom of Form" w:semiHidden="1" w:unhideWhenUsed="1"/>
+    <w:lsdException w:name="Normal (Web)" w:semiHidden="1" w:unhideWhenUsed="1"/>
+    <w:lsdException w:name="HTML Acronym" w:semiHidden="1" w:unhideWhenUsed="1"/>
+    <w:lsdException w:name="HTML Address" w:semiHidden="1" w:unhideWhenUsed="1"/>
+    <w:lsdException w:name="HTML Cite" w:semiHidden="1" w:unhideWhenUsed="1"/>
+    <w:lsdException w:name="HTML Code" w:semiHidden="1" w:unhideWhenUsed="1"/>
+    <w:lsdException w:name="HTML Definition" w:semiHidden="1" w:unhideWhenUsed="1"/>
+    <w:lsdException w:name="HTML Keyboard" w:semiHidden="1" w:unhideWhenUsed="1"/>
+    <w:lsdException w:name="HTML Preformatted" w:semiHidden="1" w:unhideWhenUsed="1"/>
+    <w:lsdException w:name="HTML Sample" w:semiHidden="1" w:unhideWhenUsed="1"/>
+    <w:lsdException w:name="HTML Typewriter" w:semiHidden="1" w:unhideWhenUsed="1"/>
+    <w:lsdException w:name="HTML Variable" w:semiHidden="1" w:unhideWhenUsed="1"/>
+    <w:lsdException w:name="Normal Table" w:semiHidden="1" w:unhideWhenUsed="1"/>
+    <w:lsdException w:name="annotation subject" w:semiHidden="1" w:unhideWhenUsed="1"/>
+    <w:lsdException w:name="No List" w:semiHidden="1" w:unhideWhenUsed="1"/>
+    <w:lsdException w:name="Outline List 1" w:semiHidden="1" w:unhideWhenUsed="1"/>
+    <w:lsdException w:name="Outline List 2" w:semiHidden="1" w:unhideWhenUsed="1"/>
+    <w:lsdException w:name="Outline List 3" w:semiHidden="1" w:unhideWhenUsed="1"/>
+    <w:lsdException w:name="Table Simple 1" w:semiHidden="1" w:unhideWhenUsed="1"/>
+    <w:lsdException w:name="Table Simple 2" w:semiHidden="1" w:unhideWhenUsed="1"/>
+    <w:lsdException w:name="Table Simple 3" w:semiHidden="1" w:unhideWhenUsed="1"/>
+    <w:lsdException w:name="Table Classic 1" w:semiHidden="1" w:unhideWhenUsed="1"/>
+    <w:lsdException w:name="Table Classic 2" w:semiHidden="1" w:unhideWhenUsed="1"/>
+    <w:lsdException w:name="Table Classic 3" w:semiHidden="1" w:unhideWhenUsed="1"/>
+    <w:lsdException w:name="Table Classic 4" w:semiHidden="1" w:unhideWhenUsed="1"/>
+    <w:lsdException w:name="Table Colorful 1" w:semiHidden="1" w:unhideWhenUsed="1"/>
+    <w:lsdException w:name="Table Colorful 2" w:semiHidden="1" w:unhideWhenUsed="1"/>
+    <w:lsdException w:name="Table Colorful 3" w:semiHidden="1" w:unhideWhenUsed="1"/>
+    <w:lsdException w:name="Table Columns 1" w:semiHidden="1" w:unhideWhenUsed="1"/>
+    <w:lsdException w:name="Table Columns 2" w:semiHidden="1" w:unhideWhenUsed="1"/>
+    <w:lsdException w:name="Table Columns 3" w:semiHidden="1" w:unhideWhenUsed="1"/>
+    <w:lsdException w:name="Table Columns 4" w:semiHidden="1" w:unhideWhenUsed="1"/>
+    <w:lsdException w:name="Table Columns 5" w:semiHidden="1" w:unhideWhenUsed="1"/>
+    <w:lsdException w:name="Table Grid 1" w:semiHidden="1" w:unhideWhenUsed="1"/>
+    <w:lsdException w:name="Table Grid 2" w:semiHidden="1" w:unhideWhenUsed="1"/>
+    <w:lsdException w:name="Table Grid 3" w:semiHidden="1" w:unhideWhenUsed="1"/>
+    <w:lsdException w:name="Table Grid 4" w:semiHidden="1" w:unhideWhenUsed="1"/>
+    <w:lsdException w:name="Table Grid 5" w:semiHidden="1" w:unhideWhenUsed="1"/>
+    <w:lsdException w:name="Table Grid 6" w:semiHidden="1" w:unhideWhenUsed="1"/>
+    <w:lsdException w:name="Table Grid 7" w:semiHidden="1" w:unhideWhenUsed="1"/>
+    <w:lsdException w:name="Table Grid 8" w:semiHidden="1" w:unhideWhenUsed="1"/>
+    <w:lsdException w:name="Table List 1" w:semiHidden="1" w:unhideWhenUsed="1"/>
+    <w:lsdException w:name="Table List 2" w:semiHidden="1" w:unhideWhenUsed="1"/>
+    <w:lsdException w:name="Table List 3" w:semiHidden="1" w:unhideWhenUsed="1"/>
+    <w:lsdException w:name="Table List 4" w:semiHidden="1" w:unhideWhenUsed="1"/>
+    <w:lsdException w:name="Table List 5" w:semiHidden="1" w:unhideWhenUsed="1"/>
+    <w:lsdException w:name="Table List 6" w:semiHidden="1" w:unhideWhenUsed="1"/>
+    <w:lsdException w:name="Table List 7" w:semiHidden="1" w:unhideWhenUsed="1"/>
+    <w:lsdException w:name="Table List 8" w:semiHidden="1" w:unhideWhenUsed="1"/>
+    <w:lsdException w:name="Table 3D effects 1" w:semiHidden="1" w:unhideWhenUsed="1"/>
+    <w:lsdException w:name="Table 3D effects 2" w:semiHidden="1" w:unhideWhenUsed="1"/>
+    <w:lsdException w:name="Table 3D effects 3" w:semiHidden="1" w:unhideWhenUsed="1"/>
+    <w:lsdException w:name="Table Contemporary" w:semiHidden="1" w:unhideWhenUsed="1"/>
+    <w:lsdException w:name="Table Elegant" w:semiHidden="1" w:unhideWhenUsed="1"/>
+    <w:lsdException w:name="Table Professional" w:semiHidden="1" w:unhideWhenUsed="1"/>
+    <w:lsdException w:name="Table Subtle 1" w:semiHidden="1" w:unhideWhenUsed="1"/>
+    <w:lsdException w:name="Table Subtle 2" w:semiHidden="1" w:unhideWhenUsed="1"/>
+    <w:lsdException w:name="Table Web 1" w:semiHidden="1" w:unhideWhenUsed="1"/>
+    <w:lsdException w:name="Table Web 2" w:semiHidden="1" w:unhideWhenUsed="1"/>
+    <w:lsdException w:name="Table Web 3" w:semiHidden="1" w:unhideWhenUsed="1"/>
+    <w:lsdException w:name="Balloon Text" w:semiHidden="1" w:unhideWhenUsed="1"/>
+    <w:lsdException w:name="Table Theme" w:semiHidden="1" w:unhideWhenUsed="1"/>
+    <w:lsdException w:name="Placeholder Text" w:semiHidden="1"/>
+    <w:lsdException w:name="Light Shading"/>
+    <w:lsdException w:name="Light List"/>
+    <w:lsdException w:name="Medium Grid 3"/>
+    <w:lsdException w:name="Dark List"/>
+    <w:lsdException w:name="Colorful Shading"/>
+    <w:lsdException w:name="Colorful List"/>
+    <w:lsdException w:name="Colorful Grid"/>
+    <w:lsdException w:name="Light Shading Accent 1"/>
+    <w:lsdException w:name="Light List Accent 1"/>
+    <w:lsdException w:name="Light Grid Accent 1"/>
+    <w:lsdException w:name="Medium Shading 1 Accent 1"/>
+    <w:lsdException w:name="Medium Shading 2 Accent 1"/>
+    <w:lsdException w:name="Medium List 1 Accent 1"/>
+    <w:lsdException w:name="Revision" w:semiHidden="1"/>
+    <w:lsdException w:name="Medium List 2 Accent 1"/>
+    <w:lsdException w:name="Medium Grid 1 Accent 1"/>
+    <w:lsdException w:name="Medium Grid 2 Accent 1"/>
+    <w:lsdException w:name="Medium Grid 3 Accent 1"/>
+    <w:lsdException w:name="Dark List Accent 1"/>
+    <w:lsdException w:name="Colorful Shading Accent 1"/>
+    <w:lsdException w:name="Colorful List Accent 1"/>
+    <w:lsdException w:name="Colorful Grid Accent 1"/>
+    <w:lsdException w:name="Light Shading Accent 2"/>
+    <w:lsdException w:name="Light List Accent 2"/>
+    <w:lsdException w:name="Light Grid Accent 2"/>
+    <w:lsdException w:name="Medium Shading 1 Accent 2"/>
+    <w:lsdException w:name="Medium Shading 2 Accent 2"/>
+    <w:lsdException w:name="Medium List 1 Accent 2"/>
+    <w:lsdException w:name="Medium List 2 Accent 2"/>
+    <w:lsdException w:name="Medium Grid 1 Accent 2"/>
+    <w:lsdException w:name="Medium Grid 2 Accent 2"/>
+    <w:lsdException w:name="Medium Grid 3 Accent 2"/>
+    <w:lsdException w:name="Dark List Accent 2"/>
+    <w:lsdException w:name="Colorful Shading Accent 2"/>
+    <w:lsdException w:name="Colorful List Accent 2"/>
+    <w:lsdException w:name="Colorful Grid Accent 2"/>
+    <w:lsdException w:name="Light Shading Accent 3"/>
+    <w:lsdException w:name="Light List Accent 3"/>
+    <w:lsdException w:name="Light Grid Accent 3"/>
+    <w:lsdException w:name="Medium Shading 1 Accent 3"/>
+    <w:lsdException w:name="Medium Shading 2 Accent 3"/>
+    <w:lsdException w:name="Medium List 1 Accent 3"/>
+    <w:lsdException w:name="Medium List 2 Accent 3"/>
+    <w:lsdException w:name="Medium Grid 1 Accent 3"/>
+    <w:lsdException w:name="Medium Grid 2 Accent 3"/>
+    <w:lsdException w:name="Medium Grid 3 Accent 3"/>
+    <w:lsdException w:name="Dark List Accent 3"/>
+    <w:lsdException w:name="Colorful Shading Accent 3"/>
+    <w:lsdException w:name="Colorful List Accent 3"/>
+    <w:lsdException w:name="Colorful Grid Accent 3"/>
+    <w:lsdException w:name="Light Shading Accent 4"/>
+    <w:lsdException w:name="Light List Accent 4"/>
+    <w:lsdException w:name="Light Grid Accent 4"/>
+    <w:lsdException w:name="Medium Shading 1 Accent 4"/>
+    <w:lsdException w:name="Medium Shading 2 Accent 4"/>
+    <w:lsdException w:name="Medium List 1 Accent 4"/>
+    <w:lsdException w:name="Medium List 2 Accent 4"/>
+    <w:lsdException w:name="Medium Grid 1 Accent 4"/>
+    <w:lsdException w:name="Medium Grid 2 Accent 4"/>
+    <w:lsdException w:name="Medium Grid 3 Accent 4"/>
+    <w:lsdException w:name="Dark List Accent 4"/>
+    <w:lsdException w:name="Colorful Shading Accent 4"/>
+    <w:lsdException w:name="Colorful List Accent 4"/>
+    <w:lsdException w:name="Colorful Grid Accent 4"/>
+    <w:lsdException w:name="Light Shading Accent 5"/>
+    <w:lsdException w:name="Light List Accent 5"/>
+    <w:lsdException w:name="Light Grid Accent 5"/>
+    <w:lsdException w:name="Medium Shading 1 Accent 5"/>
+    <w:lsdException w:name="Medium Shading 2 Accent 5"/>
+    <w:lsdException w:name="Medium List 1 Accent 5"/>
+    <w:lsdException w:name="Medium List 2 Accent 5"/>
+    <w:lsdException w:name="Medium Grid 1 Accent 5"/>
+    <w:lsdException w:name="Medium Grid 2 Accent 5"/>
+    <w:lsdException w:name="Medium Grid 3 Accent 5"/>
+    <w:lsdException w:name="Dark List Accent 5"/>
+    <w:lsdException w:name="Colorful Shading Accent 5"/>
+    <w:lsdException w:name="Colorful List Accent 5"/>
+    <w:lsdException w:name="Colorful Grid Accent 5"/>
+    <w:lsdException w:name="Light Shading Accent 6"/>
+    <w:lsdException w:name="Light List Accent 6"/>
+    <w:lsdException w:name="Light Grid Accent 6"/>
+    <w:lsdException w:name="Medium Shading 1 Accent 6"/>
+    <w:lsdException w:name="Medium Shading 2 Accent 6"/>
+    <w:lsdException w:name="Medium List 1 Accent 6"/>
+    <w:lsdException w:name="Medium List 2 Accent 6"/>
+    <w:lsdException w:name="Medium Grid 1 Accent 6"/>
+    <w:lsdException w:name="Medium Grid 2 Accent 6"/>
+    <w:lsdException w:name="Medium Grid 3 Accent 6"/>
+    <w:lsdException w:name="Dark List Accent 6"/>
+    <w:lsdException w:name="Colorful Shading Accent 6"/>
+    <w:lsdException w:name="Colorful List Accent 6"/>
+    <w:lsdException w:name="Colorful Grid Accent 6"/>
+    <w:lsdException w:name="Bibliography" w:semiHidden="1" w:unhideWhenUsed="1"/>
+    <w:lsdException w:name="TOC Heading" w:semiHidden="1" w:unhideWhenUsed="1"/>
+    <w:lsdException w:name="Grid Table 4" w:uiPriority="49"/>
+    <w:lsdException w:name="Grid Table 5 Dark" w:uiPriority="50"/>
+    <w:lsdException w:name="Grid Table 6 Colorful" w:uiPriority="51"/>
+    <w:lsdException w:name="Grid Table 7 Colorful" w:uiPriority="52"/>
+    <w:lsdException w:name="Grid Table 1 Light Accent 1" w:uiPriority="46"/>
+    <w:lsdException w:name="Grid Table 2 Accent 1" w:uiPriority="47"/>
+    <w:lsdException w:name="Grid Table 3 Accent 1" w:uiPriority="48"/>
+    <w:lsdException w:name="Grid Table 4 Accent 1" w:uiPriority="49"/>
+    <w:lsdException w:name="Grid Table 5 Dark Accent 1" w:uiPriority="50"/>
+    <w:lsdException w:name="Grid Table 6 Colorful Accent 1" w:uiPriority="51"/>
+    <w:lsdException w:name="Grid Table 7 Colorful Accent 1" w:uiPriority="52"/>
+    <w:lsdException w:name="Grid Table 1 Light Accent 2" w:uiPriority="46"/>
+    <w:lsdException w:name="Grid Table 2 Accent 2" w:uiPriority="47"/>
+    <w:lsdException w:name="Grid Table 3 Accent 2" w:uiPriority="48"/>
+    <w:lsdException w:name="Grid Table 4 Accent 2" w:uiPriority="49"/>
+    <w:lsdException w:name="Grid Table 5 Dark Accent 2" w:uiPriority="50"/>
+    <w:lsdException w:name="Grid Table 6 Colorful Accent 2" w:uiPriority="51"/>
+    <w:lsdException w:name="Grid Table 7 Colorful Accent 2" w:uiPriority="52"/>
+    <w:lsdException w:name="Grid Table 1 Light Accent 3" w:uiPriority="46"/>
+    <w:lsdException w:name="Grid Table 2 Accent 3" w:uiPriority="47"/>
+    <w:lsdException w:name="Grid Table 3 Accent 3" w:uiPriority="48"/>
+    <w:lsdException w:name="Grid Table 4 Accent 3" w:uiPriority="49"/>
+    <w:lsdException w:name="Grid Table 5 Dark Accent 3" w:uiPriority="50"/>
+    <w:lsdException w:name="Grid Table 6 Colorful Accent 3" w:uiPriority="51"/>
+    <w:lsdException w:name="Grid Table 7 Colorful Accent 3" w:uiPriority="52"/>
+    <w:lsdException w:name="Grid Table 1 Light Accent 4" w:uiPriority="46"/>
+    <w:lsdException w:name="Grid Table 2 Accent 4" w:uiPriority="47"/>
+    <w:lsdException w:name="Grid Table 3 Accent 4" w:uiPriority="48"/>
+    <w:lsdException w:name="Grid Table 4 Accent 4" w:uiPriority="49"/>
+    <w:lsdException w:name="Grid Table 5 Dark Accent 4" w:uiPriority="50"/>
+    <w:lsdException w:name="Grid Table 6 Colorful Accent 4" w:uiPriority="51"/>
+    <w:lsdException w:name="Grid Table 7 Colorful Accent 4" w:uiPriority="52"/>
+    <w:lsdException w:name="Grid Table 1 Light Accent 5" w:uiPriority="46"/>
+    <w:lsdException w:name="Grid Table 2 Accent 5" w:uiPriority="47"/>
+    <w:lsdException w:name="Grid Table 3 Accent 5" w:uiPriority="48"/>
+    <w:lsdException w:name="Grid Table 4 Accent 5" w:uiPriority="49"/>
+    <w:lsdException w:name="Grid Table 5 Dark Accent 5" w:uiPriority="50"/>
+    <w:lsdException w:name="Grid Table 6 Colorful Accent 5" w:uiPriority="51"/>
+    <w:lsdException w:name="Grid Table 7 Colorful Accent 5" w:uiPriority="52"/>
+    <w:lsdException w:name="Grid Table 1 Light Accent 6" w:uiPriority="46"/>
+    <w:lsdException w:name="Grid Table 2 Accent 6" w:uiPriority="47"/>
+    <w:lsdException w:name="Grid Table 3 Accent 6" w:uiPriority="48"/>
+    <w:lsdException w:name="Grid Table 4 Accent 6" w:uiPriority="49"/>
+    <w:lsdException w:name="Grid Table 5 Dark Accent 6" w:uiPriority="50"/>
+    <w:lsdException w:name="Grid Table 6 Colorful Accent 6" w:uiPriority="51"/>
+    <w:lsdException w:name="Grid Table 7 Colorful Accent 6" w:uiPriority="52"/>
+    <w:lsdException w:name="List Table 1 Light" w:uiPriority="46"/>
+    <w:lsdException w:name="List Table 2" w:uiPriority="47"/>
+    <w:lsdException w:name="List Table 3" w:uiPriority="48"/>
+    <w:lsdException w:name="List Table 4" w:uiPriority="49"/>
+    <w:lsdException w:name="List Table 5 Dark" w:uiPriority="50"/>
+    <w:lsdException w:name="List Table 6 Colorful" w:uiPriority="51"/>
+    <w:lsdException w:name="List Table 7 Colorful" w:uiPriority="52"/>
+    <w:lsdException w:name="List Table 1 Light Accent 1" w:uiPriority="46"/>
+    <w:lsdException w:name="List Table 2 Accent 1" w:uiPriority="47"/>
+    <w:lsdException w:name="List Table 3 Accent 1" w:uiPriority="48"/>
+    <w:lsdException w:name="List Table 4 Accent 1" w:uiPriority="49"/>
+    <w:lsdException w:name="List Table 5 Dark Accent 1" w:uiPriority="50"/>
+    <w:lsdException w:name="List Table 6 Colorful Accent 1" w:uiPriority="51"/>
+    <w:lsdException w:name="List Table 7 Colorful Accent 1" w:uiPriority="52"/>
+    <w:lsdException w:name="List Table 1 Light Accent 2" w:uiPriority="46"/>
+    <w:lsdException w:name="List Table 2 Accent 2" w:uiPriority="47"/>
+    <w:lsdException w:name="List Table 3 Accent 2" w:uiPriority="48"/>
+    <w:lsdException w:name="List Table 4 Accent 2" w:uiPriority="49"/>
+    <w:lsdException w:name="List Table 5 Dark Accent 2" w:uiPriority="50"/>
+    <w:lsdException w:name="List Table 6 Colorful Accent 2" w:uiPriority="51"/>
+    <w:lsdException w:name="List Table 7 Colorful Accent 2" w:uiPriority="52"/>
+    <w:lsdException w:name="List Table 1 Light Accent 3" w:uiPriority="46"/>
+    <w:lsdException w:name="List Table 2 Accent 3" w:uiPriority="47"/>
+    <w:lsdException w:name="List Table 3 Accent 3" w:uiPriority="48"/>
+    <w:lsdException w:name="List Table 4 Accent 3" w:uiPriority="49"/>
+    <w:lsdException w:name="List Table 5 Dark Accent 3" w:uiPriority="50"/>
+    <w:lsdException w:name="List Table 6 Colorful Accent 3" w:uiPriority="51"/>
+    <w:lsdException w:name="List Table 7 Colorful Accent 3" w:uiPriority="52"/>
+    <w:lsdException w:name="List Table 1 Light Accent 4" w:uiPriority="46"/>
+    <w:lsdException w:name="List Table 2 Accent 4" w:uiPriority="47"/>
+    <w:lsdException w:name="List Table 3 Accent 4" w:uiPriority="48"/>
+    <w:lsdException w:name="List Table 4 Accent 4" w:uiPriority="49"/>
+    <w:lsdException w:name="List Table 5 Dark Accent 4" w:uiPriority="50"/>
+    <w:lsdException w:name="List Table 6 Colorful Accent 4" w:uiPriority="51"/>
+    <w:lsdException w:name="List Table 7 Colorful Accent 4" w:uiPriority="52"/>
+    <w:lsdException w:name="List Table 1 Light Accent 5" w:uiPriority="46"/>
+    <w:lsdException w:name="List Table 2 Accent 5" w:uiPriority="47"/>
+    <w:lsdException w:name="List Table 3 Accent 5" w:uiPriority="48"/>
+    <w:lsdException w:name="List Table 4 Accent 5" w:uiPriority="49"/>
+    <w:lsdException w:name="List Table 5 Dark Accent 5" w:uiPriority="50"/>
+    <w:lsdException w:name="List Table 6 Colorful Accent 5" w:uiPriority="51"/>
+    <w:lsdException w:name="List Table 7 Colorful Accent 5" w:uiPriority="52"/>
+    <w:lsdException w:name="List Table 1 Light Accent 6" w:uiPriority="46"/>
+    <w:lsdException w:name="List Table 2 Accent 6" w:uiPriority="47"/>
+    <w:lsdException w:name="List Table 3 Accent 6" w:uiPriority="48"/>
+    <w:lsdException w:name="List Table 4 Accent 6" w:uiPriority="49"/>
+    <w:lsdException w:name="List Table 5 Dark Accent 6" w:uiPriority="50"/>
+    <w:lsdException w:name="List Table 6 Colorful Accent 6" w:uiPriority="51"/>
+    <w:lsdException w:name="List Table 7 Colorful Accent 6" w:uiPriority="52"/>
+    <w:lsdException w:name="Mention" w:semiHidden="1" w:uiPriority="99" w:unhideWhenUsed="1"/>
+    <w:lsdException w:name="Smart Hyperlink" w:semiHidden="1" w:uiPriority="99" w:unhideWhenUsed="1"/>
+    <w:lsdException w:name="Hashtag" w:semiHidden="1" w:uiPriority="99" w:unhideWhenUsed="1"/>
+    <w:lsdException w:name="Unresolved Mention" w:semiHidden="1" w:uiPriority="99" w:unhideWhenUsed="1"/>
+    <w:lsdException w:name="Smart Link" w:semiHidden="1" w:uiPriority="99" w:unhideWhenUsed="1"/>
+  </w:latentStyles>
+  <w:style w:type="paragraph" w:default="1" w:styleId="Normal">
     <w:name w:val="Normal"/>
     <w:qFormat/>
+    <w:rsid w:val="003657E0"/>
+    <w:rPr>
+      <w:sz w:val="20"/>
+    </w:rPr>
+  </w:style>
+  <w:style w:type="paragraph" w:styleId="Heading1">
+    <w:name w:val="heading 1"/>
+    <w:basedOn w:val="Normal"/>
+    <w:next w:val="BodyText"/>
+    <w:uiPriority w:val="9"/>
+    <w:qFormat/>
+    <w:rsid w:val="002E3D70"/>
+    <w:pPr>
+      <w:keepNext/>
+      <w:keepLines/>
+      <w:spacing w:before="480" w:after="0"/>
+      <w:outlineLvl w:val="0"/>
+    </w:pPr>
+    <w:rPr>
+      <w:rFonts w:ascii="Cambria" w:eastAsiaTheme="majorEastAsia" w:hAnsi="Cambria" w:cstheme="majorBidi"/>
+      <w:b/>
+      <w:bCs/>
+      <w:sz w:val="28"/>
+      <w:szCs w:val="32"/>
+    </w:rPr>
+  </w:style>
+  <w:style w:type="paragraph" w:styleId="Heading2">
+    <w:name w:val="heading 2"/>
+    <w:basedOn w:val="Normal"/>
+    <w:next w:val="BodyText"/>
+    <w:uiPriority w:val="9"/>
+    <w:unhideWhenUsed/>
+    <w:qFormat/>
+    <w:rsid w:val="003657E0"/>
+    <w:pPr>
+      <w:keepNext/>
+      <w:keepLines/>
+      <w:spacing w:before="200" w:after="0"/>
+      <w:outlineLvl w:val="1"/>
+    </w:pPr>
+    <w:rPr>
+      <w:rFonts w:ascii="Cambria" w:eastAsiaTheme="majorEastAsia" w:hAnsi="Cambria" w:cstheme="majorBidi"/>
+      <w:b/>
+      <w:bCs/>
+      <w:sz w:val="26"/>
+      <w:szCs w:val="28"/>
+    </w:rPr>
+  </w:style>
+  <w:style w:type="paragraph" w:styleId="Heading3">
+    <w:name w:val="heading 3"/>
+    <w:basedOn w:val="Normal"/>
+    <w:next w:val="BodyText"/>
+    <w:uiPriority w:val="9"/>
+    <w:unhideWhenUsed/>
+    <w:qFormat/>
+    <w:rsid w:val="005C0138"/>
+    <w:pPr>
+      <w:keepNext/>
+      <w:keepLines/>
+      <w:spacing w:before="200" w:after="0"/>
+      <w:outlineLvl w:val="2"/>
+    </w:pPr>
+    <w:rPr>
+      <w:rFonts w:ascii="Cambria" w:eastAsiaTheme="majorEastAsia" w:hAnsi="Cambria" w:cstheme="majorBidi"/>
+      <w:b/>
+      <w:bCs/>
+      <w:sz w:val="24"/>
+    </w:rPr>
+  </w:style>
+  <w:style w:type="paragraph" w:styleId="Heading4">
+    <w:name w:val="heading 4"/>
+    <w:basedOn w:val="Normal"/>
+    <w:next w:val="BodyText"/>
+    <w:uiPriority w:val="9"/>
+    <w:unhideWhenUsed/>
+    <w:qFormat/>
+    <w:rsid w:val="005C0138"/>
+    <w:pPr>
+      <w:keepNext/>
+      <w:keepLines/>
+      <w:spacing w:before="200" w:after="0"/>
+      <w:outlineLvl w:val="3"/>
+    </w:pPr>
+    <w:rPr>
+      <w:rFonts w:ascii="Cambria" w:eastAsiaTheme="majorEastAsia" w:hAnsi="Cambria" w:cstheme="majorBidi"/>
+      <w:b/>
+      <w:bCs/>
+      <w:sz w:val="22"/>
+    </w:rPr>
+  </w:style>
+  <w:style w:type="paragraph" w:styleId="Heading5">
+    <w:name w:val="heading 5"/>
+    <w:basedOn w:val="Normal"/>
+    <w:next w:val="BodyText"/>
+    <w:uiPriority w:val="9"/>
+    <w:unhideWhenUsed/>
+    <w:qFormat/>
+    <w:rsid w:val="005C0138"/>
+    <w:pPr>
+      <w:keepNext/>
+      <w:keepLines/>
+      <w:spacing w:before="200" w:after="0"/>
+      <w:outlineLvl w:val="4"/>
+    </w:pPr>
+    <w:rPr>
+      <w:rFonts w:ascii="Cambria" w:eastAsiaTheme="majorEastAsia" w:hAnsi="Cambria" w:cstheme="majorBidi"/>
+      <w:i/>
+      <w:iCs/>
+      <w:sz w:val="22"/>
+    </w:rPr>
+  </w:style>
+  <w:style w:type="paragraph" w:styleId="Heading6">
+    <w:name w:val="heading 6"/>
+    <w:basedOn w:val="Normal"/>
+    <w:next w:val="BodyText"/>
+    <w:uiPriority w:val="9"/>
+    <w:unhideWhenUsed/>
+    <w:qFormat/>
+    <w:rsid w:val="005C0138"/>
+    <w:pPr>
+      <w:keepNext/>
+      <w:keepLines/>
+      <w:spacing w:before="200" w:after="0"/>
+      <w:outlineLvl w:val="5"/>
+    </w:pPr>
+    <w:rPr>
+      <w:rFonts w:ascii="Cambria" w:eastAsiaTheme="majorEastAsia" w:hAnsi="Cambria" w:cstheme="majorBidi"/>
+      <w:sz w:val="22"/>
+    </w:rPr>
+  </w:style>
+  <w:style w:type="paragraph" w:styleId="Heading7">
+    <w:name w:val="heading 7"/>
+    <w:basedOn w:val="Normal"/>
+    <w:next w:val="BodyText"/>
+    <w:uiPriority w:val="9"/>
+    <w:unhideWhenUsed/>
+    <w:qFormat/>
+    <w:rsid w:val="003657E0"/>
+    <w:pPr>
+      <w:keepNext/>
+      <w:keepLines/>
+      <w:spacing w:before="200" w:after="0"/>
+      <w:outlineLvl w:val="6"/>
+    </w:pPr>
+    <w:rPr>
+      <w:rFonts w:ascii="Cambria" w:eastAsiaTheme="majorEastAsia" w:hAnsi="Cambria" w:cstheme="majorBidi"/>
+      <w:sz w:val="22"/>
+    </w:rPr>
+  </w:style>
+  <w:style w:type="paragraph" w:styleId="Heading8">
+    <w:name w:val="heading 8"/>
+    <w:basedOn w:val="Normal"/>
+    <w:next w:val="BodyText"/>
+    <w:uiPriority w:val="9"/>
+    <w:unhideWhenUsed/>
+    <w:qFormat/>
+    <w:rsid w:val="003657E0"/>
+    <w:pPr>
+      <w:keepNext/>
+      <w:keepLines/>
+      <w:spacing w:before="200" w:after="0"/>
+      <w:outlineLvl w:val="7"/>
+    </w:pPr>
+    <w:rPr>
+      <w:rFonts w:ascii="Cambria" w:eastAsiaTheme="majorEastAsia" w:hAnsi="Cambria" w:cstheme="majorBidi"/>
+      <w:b/>
+    </w:rPr>
+  </w:style>
+  <w:style w:type="paragraph" w:styleId="Heading9">
+    <w:name w:val="heading 9"/>
+    <w:basedOn w:val="Normal"/>
+    <w:next w:val="BodyText"/>
+    <w:uiPriority w:val="9"/>
+    <w:unhideWhenUsed/>
+    <w:qFormat/>
+    <w:rsid w:val="003657E0"/>
+    <w:pPr>
+      <w:keepNext/>
+      <w:keepLines/>
+      <w:spacing w:before="200" w:after="0"/>
+      <w:outlineLvl w:val="8"/>
+    </w:pPr>
+    <w:rPr>
+      <w:rFonts w:ascii="Cambria" w:eastAsiaTheme="majorEastAsia" w:hAnsi="Cambria" w:cstheme="majorBidi"/>
+      <w:i/>
+    </w:rPr>
+  </w:style>
+  <w:style w:type="character" w:default="1" w:styleId="DefaultParagraphFont">
+    <w:name w:val="Default Paragraph Font"/>
+    <w:uiPriority w:val="1"/>
+    <w:semiHidden/>
+    <w:unhideWhenUsed/>
+  </w:style>
+  <w:style w:type="table" w:default="1" w:styleId="TableNormal">
+    <w:name w:val="Normal Table"/>
+    <w:uiPriority w:val="99"/>
+    <w:semiHidden/>
+    <w:unhideWhenUsed/>
+    <w:tblPr>
+      <w:tblInd w:w="0" w:type="dxa"/>
+      <w:tblCellMar>
+        <w:top w:w="0" w:type="dxa"/>
+        <w:left w:w="108" w:type="dxa"/>
+        <w:bottom w:w="0" w:type="dxa"/>
+        <w:right w:w="108" w:type="dxa"/>
+      </w:tblCellMar>
+    </w:tblPr>
+  </w:style>
+  <w:style w:type="numbering" w:default="1" w:styleId="NoList">
+    <w:name w:val="No List"/>
+    <w:uiPriority w:val="99"/>
+    <w:semiHidden/>
+    <w:unhideWhenUsed/>
   </w:style>
   <w:style w:type="paragraph" w:styleId="BodyText">
-    <w:uiPriority w:val="1"/>
     <w:name w:val="Body Text"/>
     <w:basedOn w:val="Normal"/>
-    <w:link w:val="BodyTextChar"/>
-    <w:qFormat/>
-    <w:rsid w:val="06AAB797"/>
-    <w:rPr>
-      <w:sz w:val="20"/>
-      <w:szCs w:val="20"/>
-    </w:rPr>
+    <w:qFormat/>
+    <w:rsid w:val="002E3D70"/>
     <w:pPr>
       <w:spacing w:before="180" w:after="180"/>
     </w:pPr>
   </w:style>
-  <w:style w:type="paragraph" w:styleId="FirstParagraph" w:customStyle="true">
-    <w:uiPriority w:val="1"/>
+  <w:style w:type="paragraph" w:customStyle="1" w:styleId="FirstParagraph">
     <w:name w:val="First Paragraph"/>
     <w:basedOn w:val="BodyText"/>
     <w:next w:val="BodyText"/>
     <w:qFormat/>
-    <w:rsid w:val="06AAB797"/>
-  </w:style>
-  <w:style w:type="paragraph" w:styleId="Compact" w:customStyle="true">
-    <w:uiPriority w:val="1"/>
+  </w:style>
+  <w:style w:type="paragraph" w:customStyle="1" w:styleId="Compact">
     <w:name w:val="Compact"/>
     <w:basedOn w:val="BodyText"/>
     <w:qFormat/>
-    <w:rsid w:val="06AAB797"/>
     <w:pPr>
       <w:spacing w:before="36" w:after="36"/>
     </w:pPr>
@@ -580,6 +1075,7 @@
     <w:basedOn w:val="Normal"/>
     <w:next w:val="BodyText"/>
     <w:qFormat/>
+    <w:rsid w:val="002E3D70"/>
     <w:pPr>
       <w:keepNext/>
       <w:keepLines/>
@@ -587,11 +1083,10 @@
       <w:jc w:val="center"/>
     </w:pPr>
     <w:rPr>
-      <w:rFonts w:asciiTheme="majorHAnsi" w:hAnsiTheme="majorHAnsi" w:eastAsiaTheme="majorEastAsia" w:cstheme="majorBidi"/>
+      <w:rFonts w:ascii="Cambria" w:eastAsiaTheme="majorEastAsia" w:hAnsi="Cambria" w:cstheme="majorBidi"/>
       <w:b/>
       <w:bCs/>
-      <w:color w:val="345A8A" w:themeColor="accent1" w:themeShade="B5"/>
-      <w:sz w:val="36"/>
+      <w:sz w:val="28"/>
       <w:szCs w:val="36"/>
     </w:rPr>
   </w:style>
@@ -600,18 +1095,16 @@
     <w:basedOn w:val="Title"/>
     <w:next w:val="BodyText"/>
     <w:qFormat/>
-    <w:pPr>
-      <w:keepNext/>
-      <w:keepLines/>
-      <w:spacing w:before="240" w:after="240"/>
-      <w:jc w:val="center"/>
-    </w:pPr>
-    <w:rPr>
-      <w:sz w:val="30"/>
+    <w:rsid w:val="002E3D70"/>
+    <w:pPr>
+      <w:spacing w:before="240"/>
+    </w:pPr>
+    <w:rPr>
+      <w:sz w:val="24"/>
       <w:szCs w:val="30"/>
     </w:rPr>
   </w:style>
-  <w:style w:type="paragraph" w:styleId="Author" w:customStyle="1">
+  <w:style w:type="paragraph" w:customStyle="1" w:styleId="Author">
     <w:name w:val="Author"/>
     <w:next w:val="BodyText"/>
     <w:qFormat/>
@@ -631,7 +1124,7 @@
       <w:jc w:val="center"/>
     </w:pPr>
   </w:style>
-  <w:style w:type="paragraph" w:styleId="Abstract" w:customStyle="1">
+  <w:style w:type="paragraph" w:customStyle="1" w:styleId="Abstract">
     <w:name w:val="Abstract"/>
     <w:basedOn w:val="Normal"/>
     <w:next w:val="BodyText"/>
@@ -642,235 +1135,35 @@
       <w:spacing w:before="300" w:after="300"/>
     </w:pPr>
     <w:rPr>
-      <w:sz w:val="20"/>
       <w:szCs w:val="20"/>
     </w:rPr>
   </w:style>
   <w:style w:type="paragraph" w:styleId="Bibliography">
     <w:name w:val="Bibliography"/>
     <w:basedOn w:val="Normal"/>
-    <w:next w:val="Bibliography"/>
-    <w:qFormat/>
-    <w:pPr/>
-    <w:rPr/>
-  </w:style>
-  <w:style w:type="paragraph" w:styleId="Heading1">
-    <w:name w:val="heading 1"/>
-    <w:basedOn w:val="Normal"/>
-    <w:next w:val="BodyText"/>
-    <w:uiPriority w:val="9"/>
-    <w:qFormat/>
-    <w:pPr>
-      <w:keepNext/>
-      <w:keepLines/>
-      <w:spacing w:before="480" w:after="0"/>
-      <w:outlineLvl w:val="0"/>
-    </w:pPr>
-    <w:rPr>
-      <w:rFonts w:asciiTheme="majorHAnsi" w:hAnsiTheme="majorHAnsi" w:eastAsiaTheme="majorEastAsia" w:cstheme="majorBidi"/>
-      <w:b/>
-      <w:bCs/>
-      <w:color w:val="4F81BD" w:themeColor="accent1"/>
-      <w:sz w:val="32"/>
-      <w:szCs w:val="32"/>
-    </w:rPr>
-  </w:style>
-  <w:style w:type="paragraph" w:styleId="Heading2">
-    <w:name w:val="heading 2"/>
-    <w:basedOn w:val="Normal"/>
+    <w:qFormat/>
+  </w:style>
+  <w:style w:type="paragraph" w:styleId="BlockText">
+    <w:name w:val="Block Text"/>
+    <w:basedOn w:val="BodyText"/>
     <w:next w:val="BodyText"/>
     <w:uiPriority w:val="9"/>
     <w:unhideWhenUsed/>
     <w:qFormat/>
     <w:pPr>
-      <w:keepNext/>
-      <w:keepLines/>
-      <w:spacing w:before="200" w:after="0"/>
-      <w:outlineLvl w:val="1"/>
-    </w:pPr>
-    <w:rPr>
-      <w:rFonts w:asciiTheme="majorHAnsi" w:hAnsiTheme="majorHAnsi" w:eastAsiaTheme="majorEastAsia" w:cstheme="majorBidi"/>
-      <w:b/>
-      <w:bCs/>
-      <w:color w:val="4F81BD" w:themeColor="accent1"/>
-      <w:sz w:val="28"/>
-      <w:szCs w:val="28"/>
-    </w:rPr>
-  </w:style>
-  <w:style w:type="paragraph" w:styleId="Heading3">
-    <w:name w:val="heading 3"/>
-    <w:basedOn w:val="Normal"/>
-    <w:next w:val="BodyText"/>
+      <w:spacing w:before="100" w:after="100"/>
+      <w:ind w:left="480" w:right="480"/>
+    </w:pPr>
+  </w:style>
+  <w:style w:type="paragraph" w:styleId="FootnoteText">
+    <w:name w:val="footnote text"/>
+    <w:basedOn w:val="Normal"/>
     <w:uiPriority w:val="9"/>
     <w:unhideWhenUsed/>
     <w:qFormat/>
-    <w:pPr>
-      <w:keepNext/>
-      <w:keepLines/>
-      <w:spacing w:before="200" w:after="0"/>
-      <w:outlineLvl w:val="2"/>
-    </w:pPr>
-    <w:rPr>
-      <w:rFonts w:asciiTheme="majorHAnsi" w:hAnsiTheme="majorHAnsi" w:eastAsiaTheme="majorEastAsia" w:cstheme="majorBidi"/>
-      <w:b/>
-      <w:bCs/>
-      <w:color w:val="4F81BD" w:themeColor="accent1"/>
-      <w:sz w:val="24"/>
-      <w:szCs w:val="24"/>
-    </w:rPr>
-  </w:style>
-  <w:style w:type="paragraph" w:styleId="Heading4">
-    <w:name w:val="heading 4"/>
-    <w:basedOn w:val="Normal"/>
-    <w:next w:val="BodyText"/>
-    <w:uiPriority w:val="9"/>
-    <w:unhideWhenUsed/>
-    <w:qFormat/>
-    <w:pPr>
-      <w:keepNext/>
-      <w:keepLines/>
-      <w:spacing w:before="200" w:after="0"/>
-      <w:outlineLvl w:val="3"/>
-    </w:pPr>
-    <w:rPr>
-      <w:rFonts w:asciiTheme="majorHAnsi" w:hAnsiTheme="majorHAnsi" w:eastAsiaTheme="majorEastAsia" w:cstheme="majorBidi"/>
-      <w:i/>
-      <w:bCs/>
-      <w:color w:val="4F81BD" w:themeColor="accent1"/>
-      <w:sz w:val="24"/>
-      <w:szCs w:val="24"/>
-    </w:rPr>
-  </w:style>
-  <w:style w:type="paragraph" w:styleId="Heading5">
-    <w:name w:val="heading 5"/>
-    <w:basedOn w:val="Normal"/>
-    <w:next w:val="BodyText"/>
-    <w:uiPriority w:val="9"/>
-    <w:unhideWhenUsed/>
-    <w:qFormat/>
-    <w:pPr>
-      <w:keepNext/>
-      <w:keepLines/>
-      <w:spacing w:before="200" w:after="0"/>
-      <w:outlineLvl w:val="4"/>
-    </w:pPr>
-    <w:rPr>
-      <w:rFonts w:asciiTheme="majorHAnsi" w:hAnsiTheme="majorHAnsi" w:eastAsiaTheme="majorEastAsia" w:cstheme="majorBidi"/>
-      <w:iCs/>
-      <w:color w:val="4F81BD" w:themeColor="accent1"/>
-      <w:sz w:val="24"/>
-      <w:szCs w:val="24"/>
-    </w:rPr>
-  </w:style>
-  <w:style w:type="paragraph" w:styleId="Heading6">
-    <w:name w:val="heading 6"/>
-    <w:basedOn w:val="Normal"/>
-    <w:next w:val="BodyText"/>
-    <w:uiPriority w:val="9"/>
-    <w:unhideWhenUsed/>
-    <w:qFormat/>
-    <w:pPr>
-      <w:keepNext/>
-      <w:keepLines/>
-      <w:spacing w:before="200" w:after="0"/>
-      <w:outlineLvl w:val="5"/>
-    </w:pPr>
-    <w:rPr>
-      <w:rFonts w:asciiTheme="majorHAnsi" w:hAnsiTheme="majorHAnsi" w:eastAsiaTheme="majorEastAsia" w:cstheme="majorBidi"/>
-      <w:color w:val="4F81BD" w:themeColor="accent1"/>
-      <w:sz w:val="24"/>
-      <w:szCs w:val="24"/>
-    </w:rPr>
-  </w:style>
-  <w:style w:type="paragraph" w:styleId="Heading7">
-    <w:name w:val="heading 7"/>
-    <w:basedOn w:val="Normal"/>
-    <w:next w:val="BodyText"/>
-    <w:uiPriority w:val="9"/>
-    <w:unhideWhenUsed/>
-    <w:qFormat/>
-    <w:pPr>
-      <w:keepNext/>
-      <w:keepLines/>
-      <w:spacing w:before="200" w:after="0"/>
-      <w:outlineLvl w:val="6"/>
-    </w:pPr>
-    <w:rPr>
-      <w:rFonts w:asciiTheme="majorHAnsi" w:hAnsiTheme="majorHAnsi" w:eastAsiaTheme="majorEastAsia" w:cstheme="majorBidi"/>
-      <w:color w:val="4F81BD" w:themeColor="accent1"/>
-      <w:sz w:val="24"/>
-      <w:szCs w:val="24"/>
-    </w:rPr>
-  </w:style>
-  <w:style w:type="paragraph" w:styleId="Heading8">
-    <w:name w:val="heading 8"/>
-    <w:basedOn w:val="Normal"/>
-    <w:next w:val="BodyText"/>
-    <w:uiPriority w:val="9"/>
-    <w:unhideWhenUsed/>
-    <w:qFormat/>
-    <w:pPr>
-      <w:keepNext/>
-      <w:keepLines/>
-      <w:spacing w:before="200" w:after="0"/>
-      <w:outlineLvl w:val="7"/>
-    </w:pPr>
-    <w:rPr>
-      <w:rFonts w:asciiTheme="majorHAnsi" w:hAnsiTheme="majorHAnsi" w:eastAsiaTheme="majorEastAsia" w:cstheme="majorBidi"/>
-      <w:color w:val="4F81BD" w:themeColor="accent1"/>
-      <w:sz w:val="24"/>
-      <w:szCs w:val="24"/>
-    </w:rPr>
-  </w:style>
-  <w:style w:type="paragraph" w:styleId="Heading9">
-    <w:name w:val="heading 9"/>
-    <w:basedOn w:val="Normal"/>
-    <w:next w:val="BodyText"/>
-    <w:uiPriority w:val="9"/>
-    <w:unhideWhenUsed/>
-    <w:qFormat/>
-    <w:pPr>
-      <w:keepNext/>
-      <w:keepLines/>
-      <w:spacing w:before="200" w:after="0"/>
-      <w:outlineLvl w:val="8"/>
-    </w:pPr>
-    <w:rPr>
-      <w:rFonts w:asciiTheme="majorHAnsi" w:hAnsiTheme="majorHAnsi" w:eastAsiaTheme="majorEastAsia" w:cstheme="majorBidi"/>
-      <w:color w:val="4F81BD" w:themeColor="accent1"/>
-      <w:sz w:val="24"/>
-      <w:szCs w:val="24"/>
-    </w:rPr>
-  </w:style>
-  <w:style w:type="paragraph" w:styleId="BlockText">
-    <w:uiPriority w:val="9"/>
-    <w:name w:val="Block Text"/>
-    <w:basedOn w:val="BodyText"/>
-    <w:next w:val="BodyText"/>
-    <w:unhideWhenUsed/>
-    <w:qFormat/>
-    <w:rsid w:val="06AAB797"/>
-    <w:pPr>
-      <w:spacing w:before="100" w:after="100"/>
-      <w:ind w:left="480" w:right="480" w:firstLine="0"/>
-    </w:pPr>
-  </w:style>
-  <w:style w:type="paragraph" w:styleId="FootnoteText">
-    <w:name w:val="footnote text"/>
-    <w:basedOn w:val="Normal"/>
-    <w:next w:val="FootnoteText"/>
-    <w:uiPriority w:val="9"/>
-    <w:unhideWhenUsed/>
-    <w:qFormat/>
-  </w:style>
-  <w:style w:type="character" w:styleId="DefaultParagraphFont" w:default="1">
-    <w:name w:val="Default Paragraph Font"/>
-    <w:semiHidden/>
-    <w:unhideWhenUsed/>
-  </w:style>
-  <w:style w:type="table" w:styleId="Table" w:default="1">
+  </w:style>
+  <w:style w:type="table" w:customStyle="1" w:styleId="Table">
     <w:name w:val="Table"/>
-    <w:basedOn w:val="TableNormal"/>
     <w:semiHidden/>
     <w:unhideWhenUsed/>
     <w:qFormat/>
@@ -886,20 +1179,19 @@
     <w:tblStylePr w:type="firstRow">
       <w:tblPr>
         <w:jc w:val="left"/>
-        <w:tblInd w:w="0" w:type="dxa"/>
       </w:tblPr>
       <w:trPr>
         <w:jc w:val="left"/>
       </w:trPr>
       <w:tcPr>
+        <w:tcBorders>
+          <w:bottom w:val="single" w:sz="0" w:space="0" w:color="auto"/>
+        </w:tcBorders>
         <w:vAlign w:val="bottom"/>
-        <w:tcBorders>
-          <w:bottom w:val="single"/>
-        </w:tcBorders>
       </w:tcPr>
     </w:tblStylePr>
   </w:style>
-  <w:style w:type="paragraph" w:styleId="DefinitionTerm" w:customStyle="1">
+  <w:style w:type="paragraph" w:customStyle="1" w:styleId="DefinitionTerm">
     <w:name w:val="Definition Term"/>
     <w:basedOn w:val="Normal"/>
     <w:next w:val="Definition"/>
@@ -912,87 +1204,72 @@
       <w:b/>
     </w:rPr>
   </w:style>
-  <w:style w:type="paragraph" w:styleId="Definition" w:customStyle="1">
+  <w:style w:type="paragraph" w:customStyle="1" w:styleId="Definition">
     <w:name w:val="Definition"/>
     <w:basedOn w:val="Normal"/>
   </w:style>
   <w:style w:type="paragraph" w:styleId="Caption">
-    <w:name w:val="Caption"/>
-    <w:basedOn w:val="Normal"/>
-    <w:link w:val="BodyTextChar"/>
-    <w:pPr>
-      <w:spacing w:before="0" w:after="120"/>
+    <w:name w:val="caption"/>
+    <w:basedOn w:val="Normal"/>
+    <w:link w:val="CaptionChar"/>
+    <w:pPr>
+      <w:spacing w:after="120"/>
     </w:pPr>
     <w:rPr>
       <w:i/>
     </w:rPr>
   </w:style>
-  <w:style w:type="paragraph" w:styleId="TableCaption" w:customStyle="1">
+  <w:style w:type="paragraph" w:customStyle="1" w:styleId="TableCaption">
     <w:name w:val="Table Caption"/>
     <w:basedOn w:val="Caption"/>
     <w:pPr>
       <w:keepNext/>
     </w:pPr>
   </w:style>
-  <w:style w:type="paragraph" w:styleId="ImageCaption" w:customStyle="1">
+  <w:style w:type="paragraph" w:customStyle="1" w:styleId="ImageCaption">
     <w:name w:val="Image Caption"/>
     <w:basedOn w:val="Caption"/>
   </w:style>
-  <w:style w:type="paragraph" w:styleId="Figure" w:customStyle="1">
+  <w:style w:type="paragraph" w:customStyle="1" w:styleId="Figure">
     <w:name w:val="Figure"/>
     <w:basedOn w:val="Normal"/>
   </w:style>
-  <w:style w:type="paragraph" w:styleId="CaptionedFigure" w:customStyle="1">
+  <w:style w:type="paragraph" w:customStyle="1" w:styleId="CaptionedFigure">
     <w:name w:val="Captioned Figure"/>
     <w:basedOn w:val="Figure"/>
     <w:pPr>
       <w:keepNext/>
     </w:pPr>
   </w:style>
-  <w:style w:type="character" w:styleId="BodyTextChar" w:customStyle="true">
-    <w:uiPriority w:val="1"/>
-    <w:name w:val="Body Text Char"/>
+  <w:style w:type="character" w:customStyle="1" w:styleId="CaptionChar">
+    <w:name w:val="Caption Char"/>
     <w:basedOn w:val="DefaultParagraphFont"/>
-    <w:link w:val="BodyText"/>
-    <w:rsid w:val="06AAB797"/>
-    <w:rPr>
-      <w:sz w:val="20"/>
-      <w:szCs w:val="20"/>
-    </w:rPr>
-  </w:style>
-  <w:style w:type="character" w:styleId="VerbatimChar" w:customStyle="true">
-    <w:uiPriority w:val="1"/>
+    <w:link w:val="Caption"/>
+  </w:style>
+  <w:style w:type="character" w:customStyle="1" w:styleId="VerbatimChar">
     <w:name w:val="Verbatim Char"/>
-    <w:basedOn w:val="BodyTextChar"/>
-    <w:rsid w:val="06AAB797"/>
-    <w:rPr>
-      <w:rFonts w:ascii="Consolas" w:hAnsi="Consolas" w:eastAsia="Cambria" w:cs="" w:eastAsiaTheme="minorAscii" w:cstheme="minorBidi"/>
+    <w:basedOn w:val="CaptionChar"/>
+    <w:rPr>
+      <w:rFonts w:ascii="Consolas" w:hAnsi="Consolas"/>
       <w:sz w:val="22"/>
-      <w:szCs w:val="22"/>
-    </w:rPr>
-  </w:style>
-  <w:style w:type="character" w:styleId="SectionNumber" w:customStyle="true">
-    <w:uiPriority w:val="1"/>
+    </w:rPr>
+  </w:style>
+  <w:style w:type="character" w:customStyle="1" w:styleId="SectionNumber">
     <w:name w:val="Section Number"/>
-    <w:basedOn w:val="BodyTextChar"/>
-    <w:rsid w:val="06AAB797"/>
+    <w:basedOn w:val="CaptionChar"/>
   </w:style>
   <w:style w:type="character" w:styleId="FootnoteReference">
-    <w:uiPriority w:val="1"/>
     <w:name w:val="footnote reference"/>
-    <w:basedOn w:val="BodyTextChar"/>
-    <w:rsid w:val="06AAB797"/>
+    <w:basedOn w:val="CaptionChar"/>
     <w:rPr>
       <w:vertAlign w:val="superscript"/>
     </w:rPr>
   </w:style>
   <w:style w:type="character" w:styleId="Hyperlink">
-    <w:uiPriority w:val="1"/>
     <w:name w:val="Hyperlink"/>
-    <w:basedOn w:val="BodyTextChar"/>
-    <w:rsid w:val="06AAB797"/>
-    <w:rPr>
-      <w:color w:val="4F81BD" w:themeColor="accent1" w:themeTint="FF" w:themeShade="FF"/>
+    <w:basedOn w:val="CaptionChar"/>
+    <w:rPr>
+      <w:color w:val="4F81BD" w:themeColor="accent1"/>
     </w:rPr>
   </w:style>
   <w:style w:type="paragraph" w:styleId="TOCHeading">
@@ -1002,27 +1279,16 @@
     <w:uiPriority w:val="39"/>
     <w:unhideWhenUsed/>
     <w:qFormat/>
+    <w:rsid w:val="003657E0"/>
     <w:pPr>
       <w:spacing w:before="240" w:line="259" w:lineRule="auto"/>
       <w:outlineLvl w:val="9"/>
     </w:pPr>
     <w:rPr>
-      <w:rFonts w:asciiTheme="majorHAnsi" w:hAnsiTheme="majorHAnsi" w:eastAsiaTheme="majorEastAsia" w:cstheme="majorBidi"/>
+      <w:rFonts w:asciiTheme="majorHAnsi" w:hAnsiTheme="majorHAnsi"/>
       <w:b w:val="0"/>
       <w:bCs w:val="0"/>
-      <w:color w:val="365F91" w:themeColor="accent1" w:themeShade="BF"/>
-    </w:rPr>
-  </w:style>
-  <w:style w:type="character" w:styleId="Strong">
-    <w:uiPriority w:val="22"/>
-    <w:name w:val="Strong"/>
-    <w:basedOn w:val="DefaultParagraphFont"/>
-    <w:rsid w:val="06AAB797"/>
-    <w:rPr>
-      <w:b w:val="1"/>
-      <w:bCs w:val="1"/>
-      <w:sz w:val="20"/>
-      <w:szCs w:val="20"/>
+      <w:sz w:val="24"/>
     </w:rPr>
   </w:style>
 </w:styles>
@@ -1344,4 +1610,10 @@
   </a:objectDefaults>
   <a:extraClrSchemeLst/>
 </a:theme>
+</file>
+
+<file path=docMetadata/LabelInfo.xml><?xml version="1.0" encoding="utf-8"?>
+<clbl:labelList xmlns:clbl="http://schemas.microsoft.com/office/2020/mipLabelMetadata">
+  <clbl:label id="{f42aa342-8706-4288-bd11-ebb85995028c}" enabled="1" method="Standard" siteId="{72f988bf-86f1-41af-91ab-2d7cd011db47}" contentBits="0" removed="0"/>
+</clbl:labelList>
 </file>
</xml_diff>